<commit_message>
Reviewd Hiquans aim 2 research plan
</commit_message>
<xml_diff>
--- a/HLi_Aim 1-DL_Comments.docx
+++ b/HLi_Aim 1-DL_Comments.docx
@@ -397,6 +397,29 @@
           </w:p>
         </w:tc>
       </w:tr>
+      <w:tr>
+        <w:trPr>
+          <w:trHeight w:val="397"/>
+          <w:ins w:id="0" w:author="Dominic LaRoche" w:date="2015-10-28T14:39:00Z"/>
+        </w:trPr>
+        <w:tc>
+          <w:tcPr>
+            <w:tcW w:w="4086" w:type="dxa"/>
+          </w:tcPr>
+          <w:p>
+            <w:pPr>
+              <w:rPr>
+                <w:ins w:id="1" w:author="Dominic LaRoche" w:date="2015-10-28T14:39:00Z"/>
+                <w:rFonts w:ascii="Arial" w:eastAsia="SimSun" w:hAnsi="Arial" w:hint="eastAsia"/>
+                <w:b/>
+                <w:sz w:val="20"/>
+                <w:szCs w:val="20"/>
+                <w:lang w:eastAsia="zh-CN"/>
+              </w:rPr>
+            </w:pPr>
+          </w:p>
+        </w:tc>
+      </w:tr>
     </w:tbl>
     <w:p>
       <w:pPr>
@@ -464,8 +487,28 @@
           <w:sz w:val="22"/>
           <w:szCs w:val="22"/>
         </w:rPr>
-        <w:t>SNPs associated for</w:t>
-      </w:r>
+        <w:t xml:space="preserve">SNPs associated </w:t>
+      </w:r>
+      <w:ins w:id="2" w:author="Dominic LaRoche" w:date="2015-10-28T14:32:00Z">
+        <w:r>
+          <w:rPr>
+            <w:rFonts w:ascii="Arial" w:hAnsi="Arial"/>
+            <w:sz w:val="22"/>
+            <w:szCs w:val="22"/>
+          </w:rPr>
+          <w:t>with</w:t>
+        </w:r>
+      </w:ins>
+      <w:del w:id="3" w:author="Dominic LaRoche" w:date="2015-10-28T14:32:00Z">
+        <w:r>
+          <w:rPr>
+            <w:rFonts w:ascii="Arial" w:hAnsi="Arial"/>
+            <w:sz w:val="22"/>
+            <w:szCs w:val="22"/>
+          </w:rPr>
+          <w:delText>for</w:delText>
+        </w:r>
+      </w:del>
       <w:r>
         <w:rPr>
           <w:rFonts w:ascii="Arial" w:hAnsi="Arial"/>
@@ -482,6 +525,7 @@
         </w:rPr>
         <w:t xml:space="preserve"> complex diseases is largely unknown. </w:t>
       </w:r>
+      <w:commentRangeStart w:id="4"/>
       <w:r>
         <w:rPr>
           <w:rFonts w:ascii="Arial" w:hAnsi="Arial"/>
@@ -558,6 +602,13 @@
         </w:rPr>
         <w:t xml:space="preserve"> perturbed by these SNPs</w:t>
       </w:r>
+      <w:commentRangeEnd w:id="4"/>
+      <w:r>
+        <w:rPr>
+          <w:rStyle w:val="CommentReference"/>
+        </w:rPr>
+        <w:commentReference w:id="4"/>
+      </w:r>
       <w:r>
         <w:rPr>
           <w:rFonts w:ascii="Arial" w:hAnsi="Arial"/>
@@ -719,7 +770,16 @@
           <w:sz w:val="22"/>
           <w:szCs w:val="22"/>
         </w:rPr>
-        <w:t xml:space="preserve"> at play. We extend our study on SNPs to their</w:t>
+        <w:t xml:space="preserve"> at play</w:t>
+      </w:r>
+      <w:commentRangeStart w:id="5"/>
+      <w:r>
+        <w:rPr>
+          <w:rFonts w:ascii="Arial" w:hAnsi="Arial"/>
+          <w:sz w:val="22"/>
+          <w:szCs w:val="22"/>
+        </w:rPr>
+        <w:t>. We extend our study on SNPs to their</w:t>
       </w:r>
       <w:r>
         <w:rPr>
@@ -808,23 +868,62 @@
           <w:sz w:val="22"/>
           <w:szCs w:val="22"/>
         </w:rPr>
-        <w:t xml:space="preserve"> in GWAS. Our preliminary results</w:t>
-      </w:r>
-      <w:r>
-        <w:rPr>
-          <w:rFonts w:ascii="Arial" w:hAnsi="Arial"/>
-          <w:sz w:val="22"/>
-          <w:szCs w:val="22"/>
-        </w:rPr>
-        <w:t xml:space="preserve"> on these SNPs</w:t>
-      </w:r>
-      <w:r>
-        <w:rPr>
-          <w:rFonts w:ascii="Arial" w:hAnsi="Arial"/>
-          <w:sz w:val="22"/>
-          <w:szCs w:val="22"/>
-        </w:rPr>
-        <w:t xml:space="preserve"> using multiple factor analysis</w:t>
+        <w:t xml:space="preserve"> in GWAS</w:t>
+      </w:r>
+      <w:commentRangeEnd w:id="5"/>
+      <w:r>
+        <w:rPr>
+          <w:rStyle w:val="CommentReference"/>
+        </w:rPr>
+        <w:commentReference w:id="5"/>
+      </w:r>
+      <w:r>
+        <w:rPr>
+          <w:rFonts w:ascii="Arial" w:hAnsi="Arial"/>
+          <w:sz w:val="22"/>
+          <w:szCs w:val="22"/>
+        </w:rPr>
+        <w:t>. Our preliminary results</w:t>
+      </w:r>
+      <w:r>
+        <w:rPr>
+          <w:rFonts w:ascii="Arial" w:hAnsi="Arial"/>
+          <w:sz w:val="22"/>
+          <w:szCs w:val="22"/>
+        </w:rPr>
+        <w:t xml:space="preserve"> on </w:t>
+      </w:r>
+      <w:commentRangeStart w:id="6"/>
+      <w:r>
+        <w:rPr>
+          <w:rFonts w:ascii="Arial" w:hAnsi="Arial"/>
+          <w:sz w:val="22"/>
+          <w:szCs w:val="22"/>
+        </w:rPr>
+        <w:t>these SNPs</w:t>
+      </w:r>
+      <w:r>
+        <w:rPr>
+          <w:rFonts w:ascii="Arial" w:hAnsi="Arial"/>
+          <w:sz w:val="22"/>
+          <w:szCs w:val="22"/>
+        </w:rPr>
+        <w:t xml:space="preserve"> </w:t>
+      </w:r>
+      <w:commentRangeEnd w:id="6"/>
+      <w:r>
+        <w:rPr>
+          <w:rStyle w:val="CommentReference"/>
+        </w:rPr>
+        <w:commentReference w:id="6"/>
+      </w:r>
+      <w:r>
+        <w:rPr>
+          <w:rFonts w:ascii="Arial" w:hAnsi="Arial"/>
+          <w:sz w:val="22"/>
+          <w:szCs w:val="22"/>
+        </w:rPr>
+        <w:t>using multiple factor analysis</w:t>
       </w:r>
       <w:r>
         <w:rPr>
@@ -842,6 +941,7 @@
         </w:rPr>
         <w:t xml:space="preserve"> </w:t>
       </w:r>
+      <w:commentRangeStart w:id="7"/>
       <w:r>
         <w:rPr>
           <w:rFonts w:ascii="Arial" w:hAnsi="Arial"/>
@@ -864,7 +964,22 @@
           <w:sz w:val="22"/>
           <w:szCs w:val="22"/>
         </w:rPr>
-        <w:t xml:space="preserve"> B-lymphocyte cell line GM12878 indicate</w:t>
+        <w:t xml:space="preserve"> B-lymphocyte cell line GM12878 </w:t>
+      </w:r>
+      <w:commentRangeEnd w:id="7"/>
+      <w:r>
+        <w:rPr>
+          <w:rStyle w:val="CommentReference"/>
+        </w:rPr>
+        <w:commentReference w:id="7"/>
+      </w:r>
+      <w:r>
+        <w:rPr>
+          <w:rFonts w:ascii="Arial" w:hAnsi="Arial"/>
+          <w:sz w:val="22"/>
+          <w:szCs w:val="22"/>
+        </w:rPr>
+        <w:t>indicate</w:t>
       </w:r>
       <w:r>
         <w:rPr>
@@ -936,7 +1051,35 @@
           <w:sz w:val="22"/>
           <w:szCs w:val="22"/>
         </w:rPr>
-        <w:t xml:space="preserve"> of the MFA algorithm by using within 2 minutes for a genome-wide analysis</w:t>
+        <w:t xml:space="preserve"> of the MFA algorithm </w:t>
+      </w:r>
+      <w:del w:id="8" w:author="Dominic LaRoche" w:date="2015-10-28T14:39:00Z">
+        <w:r>
+          <w:rPr>
+            <w:rFonts w:ascii="Arial" w:hAnsi="Arial"/>
+            <w:sz w:val="22"/>
+            <w:szCs w:val="22"/>
+          </w:rPr>
+          <w:delText>by using</w:delText>
+        </w:r>
+      </w:del>
+      <w:ins w:id="9" w:author="Dominic LaRoche" w:date="2015-10-28T14:39:00Z">
+        <w:r>
+          <w:rPr>
+            <w:rFonts w:ascii="Arial" w:hAnsi="Arial"/>
+            <w:sz w:val="22"/>
+            <w:szCs w:val="22"/>
+          </w:rPr>
+          <w:t>completing</w:t>
+        </w:r>
+      </w:ins>
+      <w:r>
+        <w:rPr>
+          <w:rFonts w:ascii="Arial" w:hAnsi="Arial"/>
+          <w:sz w:val="22"/>
+          <w:szCs w:val="22"/>
+        </w:rPr>
+        <w:t xml:space="preserve"> within 2 minutes for a genome-wide analysis</w:t>
       </w:r>
       <w:r>
         <w:rPr>
@@ -1024,7 +1167,17 @@
           <w:szCs w:val="22"/>
           <w:lang w:eastAsia="zh-CN"/>
         </w:rPr>
-        <w:t xml:space="preserve"> are largely unknown. Classic genetics methods are unabl</w:t>
+        <w:t xml:space="preserve"> are largely unknown. </w:t>
+      </w:r>
+      <w:commentRangeStart w:id="10"/>
+      <w:r>
+        <w:rPr>
+          <w:rFonts w:ascii="Arial" w:hAnsi="Arial" w:cs="Arial"/>
+          <w:sz w:val="22"/>
+          <w:szCs w:val="22"/>
+          <w:lang w:eastAsia="zh-CN"/>
+        </w:rPr>
+        <w:t>Classic genetics methods are unabl</w:t>
       </w:r>
       <w:r>
         <w:rPr>
@@ -1084,6 +1237,17 @@
         </w:rPr>
         <w:t xml:space="preserve"> data allows unveiling the functional linkage among SNPs for complex disease but are unable to distinguish </w:t>
       </w:r>
+      <w:ins w:id="11" w:author="Dominic LaRoche" w:date="2015-10-28T14:42:00Z">
+        <w:r>
+          <w:rPr>
+            <w:rFonts w:ascii="Arial" w:hAnsi="Arial" w:cs="Arial"/>
+            <w:sz w:val="22"/>
+            <w:szCs w:val="22"/>
+            <w:lang w:eastAsia="zh-CN"/>
+          </w:rPr>
+          <w:t xml:space="preserve">between </w:t>
+        </w:r>
+      </w:ins>
       <w:r>
         <w:rPr>
           <w:rFonts w:ascii="Arial" w:hAnsi="Arial" w:cs="Arial"/>
@@ -1100,7 +1264,45 @@
           <w:szCs w:val="22"/>
           <w:lang w:eastAsia="zh-CN"/>
         </w:rPr>
-        <w:t>founders and causal ones.  ENCODE</w:t>
+        <w:t xml:space="preserve">founders and causal </w:t>
+      </w:r>
+      <w:del w:id="12" w:author="Dominic LaRoche" w:date="2015-10-28T14:42:00Z">
+        <w:r>
+          <w:rPr>
+            <w:rFonts w:ascii="Arial" w:hAnsi="Arial" w:cs="Arial"/>
+            <w:sz w:val="22"/>
+            <w:szCs w:val="22"/>
+            <w:lang w:eastAsia="zh-CN"/>
+          </w:rPr>
+          <w:delText>ones</w:delText>
+        </w:r>
+      </w:del>
+      <w:commentRangeEnd w:id="10"/>
+      <w:ins w:id="13" w:author="Dominic LaRoche" w:date="2015-10-28T14:42:00Z">
+        <w:r>
+          <w:rPr>
+            <w:rFonts w:ascii="Arial" w:hAnsi="Arial" w:cs="Arial"/>
+            <w:sz w:val="22"/>
+            <w:szCs w:val="22"/>
+            <w:lang w:eastAsia="zh-CN"/>
+          </w:rPr>
+          <w:t>SNP</w:t>
+        </w:r>
+        <w:r>
+          <w:rPr>
+            <w:rFonts w:ascii="Arial" w:hAnsi="Arial" w:cs="Arial"/>
+            <w:sz w:val="22"/>
+            <w:szCs w:val="22"/>
+            <w:lang w:eastAsia="zh-CN"/>
+          </w:rPr>
+          <w:t>s</w:t>
+        </w:r>
+      </w:ins>
+      <w:r>
+        <w:rPr>
+          <w:rStyle w:val="CommentReference"/>
+        </w:rPr>
+        <w:commentReference w:id="10"/>
       </w:r>
       <w:r>
         <w:rPr>
@@ -1109,6 +1311,35 @@
           <w:szCs w:val="22"/>
           <w:lang w:eastAsia="zh-CN"/>
         </w:rPr>
+        <w:t xml:space="preserve">.  </w:t>
+      </w:r>
+      <w:ins w:id="14" w:author="Dominic LaRoche" w:date="2015-10-28T14:42:00Z">
+        <w:r>
+          <w:rPr>
+            <w:rFonts w:ascii="Arial" w:hAnsi="Arial" w:cs="Arial"/>
+            <w:sz w:val="22"/>
+            <w:szCs w:val="22"/>
+            <w:lang w:eastAsia="zh-CN"/>
+          </w:rPr>
+          <w:t xml:space="preserve">The </w:t>
+        </w:r>
+      </w:ins>
+      <w:r>
+        <w:rPr>
+          <w:rFonts w:ascii="Arial" w:hAnsi="Arial" w:cs="Arial"/>
+          <w:sz w:val="22"/>
+          <w:szCs w:val="22"/>
+          <w:lang w:eastAsia="zh-CN"/>
+        </w:rPr>
+        <w:t>ENCODE</w:t>
+      </w:r>
+      <w:r>
+        <w:rPr>
+          <w:rFonts w:ascii="Arial" w:hAnsi="Arial" w:cs="Arial"/>
+          <w:sz w:val="22"/>
+          <w:szCs w:val="22"/>
+          <w:lang w:eastAsia="zh-CN"/>
+        </w:rPr>
         <w:t xml:space="preserve"> project generated</w:t>
       </w:r>
       <w:r>
@@ -1190,9 +1421,19 @@
           <w:szCs w:val="22"/>
           <w:lang w:eastAsia="zh-CN"/>
         </w:rPr>
-        <w:t xml:space="preserve">Our objective in this aim is to identify functional and cooperative SNPs for complex </w:t>
-      </w:r>
-      <w:proofErr w:type="gramStart"/>
+        <w:t xml:space="preserve">Our objective </w:t>
+      </w:r>
+      <w:del w:id="15" w:author="Dominic LaRoche" w:date="2015-10-28T14:41:00Z">
+        <w:r>
+          <w:rPr>
+            <w:rFonts w:ascii="Arial" w:hAnsi="Arial" w:cs="Arial"/>
+            <w:sz w:val="22"/>
+            <w:szCs w:val="22"/>
+            <w:lang w:eastAsia="zh-CN"/>
+          </w:rPr>
+          <w:delText xml:space="preserve">in this aim </w:delText>
+        </w:r>
+      </w:del>
       <w:r>
         <w:rPr>
           <w:rFonts w:ascii="Arial" w:hAnsi="Arial" w:cs="Arial"/>
@@ -1200,9 +1441,8 @@
           <w:szCs w:val="22"/>
           <w:lang w:eastAsia="zh-CN"/>
         </w:rPr>
-        <w:t>diseases</w:t>
-      </w:r>
-      <w:proofErr w:type="gramEnd"/>
+        <w:t>is to identify functional and cooperative SNPs for complex diseases</w:t>
+      </w:r>
       <w:r>
         <w:rPr>
           <w:rFonts w:ascii="Arial" w:hAnsi="Arial" w:cs="Arial"/>
@@ -1229,6 +1469,7 @@
         </w:rPr>
         <w:t xml:space="preserve">. </w:t>
       </w:r>
+      <w:commentRangeStart w:id="16"/>
       <w:r>
         <w:rPr>
           <w:rFonts w:ascii="Arial" w:hAnsi="Arial" w:cs="Arial"/>
@@ -1280,7 +1521,22 @@
           <w:sz w:val="22"/>
           <w:szCs w:val="22"/>
         </w:rPr>
-        <w:t xml:space="preserve"> We will use multiple factor analysis that is available in R </w:t>
+        <w:t xml:space="preserve"> </w:t>
+      </w:r>
+      <w:commentRangeEnd w:id="16"/>
+      <w:r>
+        <w:rPr>
+          <w:rStyle w:val="CommentReference"/>
+        </w:rPr>
+        <w:commentReference w:id="16"/>
+      </w:r>
+      <w:r>
+        <w:rPr>
+          <w:rFonts w:ascii="Arial" w:hAnsi="Arial" w:cs="Arial"/>
+          <w:sz w:val="22"/>
+          <w:szCs w:val="22"/>
+        </w:rPr>
+        <w:t xml:space="preserve">We will use multiple factor analysis that is available in R </w:t>
       </w:r>
       <w:r>
         <w:rPr>
@@ -1338,13 +1594,79 @@
         </w:rPr>
         <w:t xml:space="preserve">. </w:t>
       </w:r>
-      <w:r>
-        <w:rPr>
-          <w:rFonts w:ascii="Arial" w:hAnsi="Arial" w:cs="Arial"/>
-          <w:sz w:val="22"/>
-          <w:szCs w:val="22"/>
-        </w:rPr>
-        <w:t>The rationale of this aim is that the successful completion will fill the gap of unknown systematic mechanisms of complex diseases, generate many testable biomarkers for d</w:t>
+      <w:del w:id="17" w:author="Dominic LaRoche" w:date="2015-10-28T14:43:00Z">
+        <w:r>
+          <w:rPr>
+            <w:rFonts w:ascii="Arial" w:hAnsi="Arial" w:cs="Arial"/>
+            <w:sz w:val="22"/>
+            <w:szCs w:val="22"/>
+          </w:rPr>
+          <w:delText>The rationale of this aim is that t</w:delText>
+        </w:r>
+      </w:del>
+      <w:ins w:id="18" w:author="Dominic LaRoche" w:date="2015-10-28T14:43:00Z">
+        <w:r>
+          <w:rPr>
+            <w:rFonts w:ascii="Arial" w:hAnsi="Arial" w:cs="Arial"/>
+            <w:sz w:val="22"/>
+            <w:szCs w:val="22"/>
+          </w:rPr>
+          <w:t>T</w:t>
+        </w:r>
+      </w:ins>
+      <w:r>
+        <w:rPr>
+          <w:rFonts w:ascii="Arial" w:hAnsi="Arial" w:cs="Arial"/>
+          <w:sz w:val="22"/>
+          <w:szCs w:val="22"/>
+        </w:rPr>
+        <w:t xml:space="preserve">he successful completion </w:t>
+      </w:r>
+      <w:ins w:id="19" w:author="Dominic LaRoche" w:date="2015-10-28T14:43:00Z">
+        <w:r>
+          <w:rPr>
+            <w:rFonts w:ascii="Arial" w:hAnsi="Arial" w:cs="Arial"/>
+            <w:sz w:val="22"/>
+            <w:szCs w:val="22"/>
+          </w:rPr>
+          <w:t xml:space="preserve">of this aim </w:t>
+        </w:r>
+      </w:ins>
+      <w:r>
+        <w:rPr>
+          <w:rFonts w:ascii="Arial" w:hAnsi="Arial" w:cs="Arial"/>
+          <w:sz w:val="22"/>
+          <w:szCs w:val="22"/>
+        </w:rPr>
+        <w:t>will fill the gap of unknown systematic mechanisms of complex diseases</w:t>
+      </w:r>
+      <w:ins w:id="20" w:author="Dominic LaRoche" w:date="2015-10-28T14:43:00Z">
+        <w:r>
+          <w:rPr>
+            <w:rFonts w:ascii="Arial" w:hAnsi="Arial" w:cs="Arial"/>
+            <w:sz w:val="22"/>
+            <w:szCs w:val="22"/>
+          </w:rPr>
+          <w:t xml:space="preserve"> and</w:t>
+        </w:r>
+      </w:ins>
+      <w:del w:id="21" w:author="Dominic LaRoche" w:date="2015-10-28T14:43:00Z">
+        <w:r>
+          <w:rPr>
+            <w:rFonts w:ascii="Arial" w:hAnsi="Arial" w:cs="Arial"/>
+            <w:sz w:val="22"/>
+            <w:szCs w:val="22"/>
+          </w:rPr>
+          <w:delText>,</w:delText>
+        </w:r>
+      </w:del>
+      <w:r>
+        <w:rPr>
+          <w:rFonts w:ascii="Arial" w:hAnsi="Arial" w:cs="Arial"/>
+          <w:sz w:val="22"/>
+          <w:szCs w:val="22"/>
+        </w:rPr>
+        <w:t xml:space="preserve"> generate many testable biomarkers for d</w:t>
       </w:r>
       <w:r>
         <w:rPr>
@@ -1360,7 +1682,97 @@
           <w:sz w:val="22"/>
           <w:szCs w:val="22"/>
         </w:rPr>
-        <w:t xml:space="preserve"> the completion of this aim, it is our expectation that we will generate hundreds of functionally cooperative SNPs for complex diseases, which would allow high throughput discovery and validation of the epistasis for the first time. </w:t>
+        <w:t xml:space="preserve"> the completion of this aim, it is our expectation that we will </w:t>
+      </w:r>
+      <w:del w:id="22" w:author="Dominic LaRoche" w:date="2015-10-28T14:44:00Z">
+        <w:r>
+          <w:rPr>
+            <w:rFonts w:ascii="Arial" w:hAnsi="Arial" w:cs="Arial"/>
+            <w:sz w:val="22"/>
+            <w:szCs w:val="22"/>
+          </w:rPr>
+          <w:delText xml:space="preserve">generate </w:delText>
+        </w:r>
+      </w:del>
+      <w:ins w:id="23" w:author="Dominic LaRoche" w:date="2015-10-28T14:44:00Z">
+        <w:r>
+          <w:rPr>
+            <w:rFonts w:ascii="Arial" w:hAnsi="Arial" w:cs="Arial"/>
+            <w:sz w:val="22"/>
+            <w:szCs w:val="22"/>
+          </w:rPr>
+          <w:t>identify</w:t>
+        </w:r>
+        <w:r>
+          <w:rPr>
+            <w:rFonts w:ascii="Arial" w:hAnsi="Arial" w:cs="Arial"/>
+            <w:sz w:val="22"/>
+            <w:szCs w:val="22"/>
+          </w:rPr>
+          <w:t xml:space="preserve"> </w:t>
+        </w:r>
+      </w:ins>
+      <w:r>
+        <w:rPr>
+          <w:rFonts w:ascii="Arial" w:hAnsi="Arial" w:cs="Arial"/>
+          <w:sz w:val="22"/>
+          <w:szCs w:val="22"/>
+        </w:rPr>
+        <w:t xml:space="preserve">hundreds of functionally cooperative SNPs for complex diseases, </w:t>
+      </w:r>
+      <w:del w:id="24" w:author="Dominic LaRoche" w:date="2015-10-28T14:44:00Z">
+        <w:r>
+          <w:rPr>
+            <w:rFonts w:ascii="Arial" w:hAnsi="Arial" w:cs="Arial"/>
+            <w:sz w:val="22"/>
+            <w:szCs w:val="22"/>
+          </w:rPr>
+          <w:delText xml:space="preserve">which would </w:delText>
+        </w:r>
+      </w:del>
+      <w:r>
+        <w:rPr>
+          <w:rFonts w:ascii="Arial" w:hAnsi="Arial" w:cs="Arial"/>
+          <w:sz w:val="22"/>
+          <w:szCs w:val="22"/>
+        </w:rPr>
+        <w:t>allow</w:t>
+      </w:r>
+      <w:ins w:id="25" w:author="Dominic LaRoche" w:date="2015-10-28T14:44:00Z">
+        <w:r>
+          <w:rPr>
+            <w:rFonts w:ascii="Arial" w:hAnsi="Arial" w:cs="Arial"/>
+            <w:sz w:val="22"/>
+            <w:szCs w:val="22"/>
+          </w:rPr>
+          <w:t>ing</w:t>
+        </w:r>
+      </w:ins>
+      <w:r>
+        <w:rPr>
+          <w:rFonts w:ascii="Arial" w:hAnsi="Arial" w:cs="Arial"/>
+          <w:sz w:val="22"/>
+          <w:szCs w:val="22"/>
+        </w:rPr>
+        <w:t xml:space="preserve"> high throughput discovery and validation of </w:t>
+      </w:r>
+      <w:del w:id="26" w:author="Dominic LaRoche" w:date="2015-10-28T14:44:00Z">
+        <w:r>
+          <w:rPr>
+            <w:rFonts w:ascii="Arial" w:hAnsi="Arial" w:cs="Arial"/>
+            <w:sz w:val="22"/>
+            <w:szCs w:val="22"/>
+          </w:rPr>
+          <w:delText>the</w:delText>
+        </w:r>
+      </w:del>
+      <w:r>
+        <w:rPr>
+          <w:rFonts w:ascii="Arial" w:hAnsi="Arial" w:cs="Arial"/>
+          <w:sz w:val="22"/>
+          <w:szCs w:val="22"/>
+        </w:rPr>
+        <w:t xml:space="preserve"> epistasis for the first time. </w:t>
       </w:r>
     </w:p>
     <w:p>
@@ -1440,7 +1852,7 @@
                     </pic:cNvPicPr>
                   </pic:nvPicPr>
                   <pic:blipFill>
-                    <a:blip r:embed="rId9">
+                    <a:blip r:embed="rId11">
                       <a:extLst>
                         <a:ext uri="{28A0092B-C50C-407E-A947-70E740481C1C}">
                           <a14:useLocalDpi xmlns:a14="http://schemas.microsoft.com/office/drawing/2010/main" val="0"/>
@@ -1998,31 +2410,87 @@
           <w:sz w:val="22"/>
           <w:szCs w:val="22"/>
         </w:rPr>
-        <w:t xml:space="preserve"> Caucasian, African American, Hispanic and Asian. Using an in house built pipeline</w:t>
-      </w:r>
-      <w:r>
-        <w:rPr>
-          <w:rFonts w:ascii="Arial" w:hAnsi="Arial" w:cs="Arial"/>
-          <w:sz w:val="22"/>
-          <w:szCs w:val="22"/>
-        </w:rPr>
-        <w:t xml:space="preserve"> built on the</w:t>
-      </w:r>
-      <w:r>
-        <w:rPr>
-          <w:rFonts w:ascii="Arial" w:hAnsi="Arial" w:cs="Arial"/>
-          <w:sz w:val="22"/>
-          <w:szCs w:val="22"/>
-        </w:rPr>
-        <w:t xml:space="preserve"> PLINK package</w:t>
-      </w:r>
-      <w:r>
-        <w:rPr>
-          <w:rFonts w:ascii="Arial" w:hAnsi="Arial" w:cs="Arial"/>
-          <w:sz w:val="22"/>
-          <w:szCs w:val="22"/>
-        </w:rPr>
-        <w:t>, we will extract SNPs with strong disequilibrium (r</w:t>
+        <w:t xml:space="preserve"> Caucasian, African American, Hispanic and Asian. Using an in house</w:t>
+      </w:r>
+      <w:del w:id="27" w:author="Dominic LaRoche" w:date="2015-10-28T14:45:00Z">
+        <w:r>
+          <w:rPr>
+            <w:rFonts w:ascii="Arial" w:hAnsi="Arial" w:cs="Arial"/>
+            <w:sz w:val="22"/>
+            <w:szCs w:val="22"/>
+          </w:rPr>
+          <w:delText xml:space="preserve"> built</w:delText>
+        </w:r>
+      </w:del>
+      <w:r>
+        <w:rPr>
+          <w:rFonts w:ascii="Arial" w:hAnsi="Arial" w:cs="Arial"/>
+          <w:sz w:val="22"/>
+          <w:szCs w:val="22"/>
+        </w:rPr>
+        <w:t xml:space="preserve"> </w:t>
+      </w:r>
+      <w:proofErr w:type="gramStart"/>
+      <w:r>
+        <w:rPr>
+          <w:rFonts w:ascii="Arial" w:hAnsi="Arial" w:cs="Arial"/>
+          <w:sz w:val="22"/>
+          <w:szCs w:val="22"/>
+        </w:rPr>
+        <w:t>pipeline</w:t>
+      </w:r>
+      <w:r>
+        <w:rPr>
+          <w:rFonts w:ascii="Arial" w:hAnsi="Arial" w:cs="Arial"/>
+          <w:sz w:val="22"/>
+          <w:szCs w:val="22"/>
+        </w:rPr>
+        <w:t xml:space="preserve"> </w:t>
+      </w:r>
+      <w:proofErr w:type="gramEnd"/>
+      <w:del w:id="28" w:author="Dominic LaRoche" w:date="2015-10-28T14:45:00Z">
+        <w:r>
+          <w:rPr>
+            <w:rFonts w:ascii="Arial" w:hAnsi="Arial" w:cs="Arial"/>
+            <w:sz w:val="22"/>
+            <w:szCs w:val="22"/>
+          </w:rPr>
+          <w:delText>built on the</w:delText>
+        </w:r>
+        <w:r>
+          <w:rPr>
+            <w:rFonts w:ascii="Arial" w:hAnsi="Arial" w:cs="Arial"/>
+            <w:sz w:val="22"/>
+            <w:szCs w:val="22"/>
+          </w:rPr>
+          <w:delText xml:space="preserve"> PLINK package</w:delText>
+        </w:r>
+      </w:del>
+      <w:r>
+        <w:rPr>
+          <w:rFonts w:ascii="Arial" w:hAnsi="Arial" w:cs="Arial"/>
+          <w:sz w:val="22"/>
+          <w:szCs w:val="22"/>
+        </w:rPr>
+        <w:t>, we will extract</w:t>
+      </w:r>
+      <w:ins w:id="29" w:author="Dominic LaRoche" w:date="2015-10-28T14:46:00Z">
+        <w:r>
+          <w:rPr>
+            <w:rFonts w:ascii="Arial" w:hAnsi="Arial" w:cs="Arial"/>
+            <w:sz w:val="22"/>
+            <w:szCs w:val="22"/>
+          </w:rPr>
+          <w:t xml:space="preserve"> over 15k</w:t>
+        </w:r>
+      </w:ins>
+      <w:r>
+        <w:rPr>
+          <w:rFonts w:ascii="Arial" w:hAnsi="Arial" w:cs="Arial"/>
+          <w:sz w:val="22"/>
+          <w:szCs w:val="22"/>
+        </w:rPr>
+        <w:t xml:space="preserve"> SNPs with strong disequilibrium (r</w:t>
       </w:r>
       <w:r>
         <w:rPr>
@@ -2039,15 +2507,97 @@
           <w:sz w:val="22"/>
           <w:szCs w:val="22"/>
         </w:rPr>
-        <w:t>&gt;0.8) to</w:t>
-      </w:r>
-      <w:r>
-        <w:rPr>
-          <w:rFonts w:ascii="Arial" w:hAnsi="Arial" w:cs="Arial"/>
-          <w:sz w:val="22"/>
-          <w:szCs w:val="22"/>
-        </w:rPr>
-        <w:t xml:space="preserve"> above</w:t>
+        <w:t>&gt;0.8)</w:t>
+      </w:r>
+      <w:del w:id="30" w:author="Dominic LaRoche" w:date="2015-10-28T14:46:00Z">
+        <w:r>
+          <w:rPr>
+            <w:rFonts w:ascii="Arial" w:hAnsi="Arial" w:cs="Arial"/>
+            <w:sz w:val="22"/>
+            <w:szCs w:val="22"/>
+          </w:rPr>
+          <w:delText xml:space="preserve"> to</w:delText>
+        </w:r>
+        <w:r>
+          <w:rPr>
+            <w:rFonts w:ascii="Arial" w:hAnsi="Arial" w:cs="Arial"/>
+            <w:sz w:val="22"/>
+            <w:szCs w:val="22"/>
+          </w:rPr>
+          <w:delText xml:space="preserve"> above</w:delText>
+        </w:r>
+        <w:r>
+          <w:rPr>
+            <w:rFonts w:ascii="Arial" w:hAnsi="Arial" w:cs="Arial"/>
+            <w:sz w:val="22"/>
+            <w:szCs w:val="22"/>
+          </w:rPr>
+          <w:delText xml:space="preserve"> </w:delText>
+        </w:r>
+        <w:r>
+          <w:rPr>
+            <w:rFonts w:ascii="Arial" w:hAnsi="Arial" w:cs="Arial"/>
+            <w:sz w:val="22"/>
+            <w:szCs w:val="22"/>
+          </w:rPr>
+          <w:delText xml:space="preserve">15K </w:delText>
+        </w:r>
+        <w:r>
+          <w:rPr>
+            <w:rFonts w:ascii="Arial" w:hAnsi="Arial" w:cs="Arial"/>
+            <w:sz w:val="22"/>
+            <w:szCs w:val="22"/>
+          </w:rPr>
+          <w:delText>SNPs</w:delText>
+        </w:r>
+      </w:del>
+      <w:r>
+        <w:rPr>
+          <w:rFonts w:ascii="Arial" w:hAnsi="Arial" w:cs="Arial"/>
+          <w:sz w:val="22"/>
+          <w:szCs w:val="22"/>
+        </w:rPr>
+        <w:t xml:space="preserve">. </w:t>
+      </w:r>
+      <w:r>
+        <w:rPr>
+          <w:rFonts w:ascii="Arial" w:hAnsi="Arial" w:cs="Arial"/>
+          <w:sz w:val="22"/>
+          <w:szCs w:val="22"/>
+        </w:rPr>
+        <w:t>SNPs with strong linkage disequilibrium</w:t>
+      </w:r>
+      <w:r>
+        <w:rPr>
+          <w:rFonts w:ascii="Arial" w:hAnsi="Arial" w:cs="Arial"/>
+          <w:sz w:val="22"/>
+          <w:szCs w:val="22"/>
+        </w:rPr>
+        <w:t xml:space="preserve"> to </w:t>
+      </w:r>
+      <w:r>
+        <w:rPr>
+          <w:rFonts w:ascii="Arial" w:hAnsi="Arial" w:cs="Arial"/>
+          <w:sz w:val="22"/>
+          <w:szCs w:val="22"/>
+        </w:rPr>
+        <w:t>lead SNPs are also</w:t>
+      </w:r>
+      <w:r>
+        <w:rPr>
+          <w:rFonts w:ascii="Arial" w:hAnsi="Arial" w:cs="Arial"/>
+          <w:sz w:val="22"/>
+          <w:szCs w:val="22"/>
+        </w:rPr>
+        <w:t xml:space="preserve"> likely to associate with the diseases, some </w:t>
+      </w:r>
+      <w:r>
+        <w:rPr>
+          <w:rFonts w:ascii="Arial" w:hAnsi="Arial" w:cs="Arial"/>
+          <w:sz w:val="22"/>
+          <w:szCs w:val="22"/>
+        </w:rPr>
+        <w:t>of which</w:t>
       </w:r>
       <w:r>
         <w:rPr>
@@ -2057,77 +2607,41 @@
         </w:rPr>
         <w:t xml:space="preserve"> </w:t>
       </w:r>
-      <w:r>
-        <w:rPr>
-          <w:rFonts w:ascii="Arial" w:hAnsi="Arial" w:cs="Arial"/>
-          <w:sz w:val="22"/>
-          <w:szCs w:val="22"/>
-        </w:rPr>
-        <w:t xml:space="preserve">15K </w:t>
-      </w:r>
-      <w:r>
-        <w:rPr>
-          <w:rFonts w:ascii="Arial" w:hAnsi="Arial" w:cs="Arial"/>
-          <w:sz w:val="22"/>
-          <w:szCs w:val="22"/>
-        </w:rPr>
-        <w:t xml:space="preserve">SNPs. </w:t>
-      </w:r>
-      <w:r>
-        <w:rPr>
-          <w:rFonts w:ascii="Arial" w:hAnsi="Arial" w:cs="Arial"/>
-          <w:sz w:val="22"/>
-          <w:szCs w:val="22"/>
-        </w:rPr>
-        <w:t>SNPs with strong linkage disequilibrium</w:t>
-      </w:r>
-      <w:r>
-        <w:rPr>
-          <w:rFonts w:ascii="Arial" w:hAnsi="Arial" w:cs="Arial"/>
-          <w:sz w:val="22"/>
-          <w:szCs w:val="22"/>
-        </w:rPr>
-        <w:t xml:space="preserve"> to </w:t>
-      </w:r>
-      <w:r>
-        <w:rPr>
-          <w:rFonts w:ascii="Arial" w:hAnsi="Arial" w:cs="Arial"/>
-          <w:sz w:val="22"/>
-          <w:szCs w:val="22"/>
-        </w:rPr>
-        <w:t>lead SNPs are also</w:t>
-      </w:r>
-      <w:r>
-        <w:rPr>
-          <w:rFonts w:ascii="Arial" w:hAnsi="Arial" w:cs="Arial"/>
-          <w:sz w:val="22"/>
-          <w:szCs w:val="22"/>
-        </w:rPr>
-        <w:t xml:space="preserve"> likely to associate with the diseases, some </w:t>
-      </w:r>
-      <w:r>
-        <w:rPr>
-          <w:rFonts w:ascii="Arial" w:hAnsi="Arial" w:cs="Arial"/>
-          <w:sz w:val="22"/>
-          <w:szCs w:val="22"/>
-        </w:rPr>
-        <w:t>of which</w:t>
-      </w:r>
-      <w:r>
-        <w:rPr>
-          <w:rFonts w:ascii="Arial" w:hAnsi="Arial" w:cs="Arial"/>
-          <w:sz w:val="22"/>
-          <w:szCs w:val="22"/>
-        </w:rPr>
-        <w:t xml:space="preserve"> are</w:t>
-      </w:r>
-      <w:r>
-        <w:rPr>
-          <w:rFonts w:ascii="Arial" w:hAnsi="Arial" w:cs="Arial"/>
-          <w:sz w:val="22"/>
-          <w:szCs w:val="22"/>
-        </w:rPr>
-        <w:t xml:space="preserve"> even more likely to play functional roles than the corresponding</w:t>
+      <w:del w:id="31" w:author="Dominic LaRoche" w:date="2015-10-28T14:46:00Z">
+        <w:r>
+          <w:rPr>
+            <w:rFonts w:ascii="Arial" w:hAnsi="Arial" w:cs="Arial"/>
+            <w:sz w:val="22"/>
+            <w:szCs w:val="22"/>
+          </w:rPr>
+          <w:delText>are</w:delText>
+        </w:r>
+        <w:r>
+          <w:rPr>
+            <w:rFonts w:ascii="Arial" w:hAnsi="Arial" w:cs="Arial"/>
+            <w:sz w:val="22"/>
+            <w:szCs w:val="22"/>
+          </w:rPr>
+          <w:delText xml:space="preserve"> even more likely to play</w:delText>
+        </w:r>
+      </w:del>
+      <w:ins w:id="32" w:author="Dominic LaRoche" w:date="2015-10-28T14:46:00Z">
+        <w:r>
+          <w:rPr>
+            <w:rFonts w:ascii="Arial" w:hAnsi="Arial" w:cs="Arial"/>
+            <w:sz w:val="22"/>
+            <w:szCs w:val="22"/>
+          </w:rPr>
+          <w:t>may have more</w:t>
+        </w:r>
+      </w:ins>
+      <w:r>
+        <w:rPr>
+          <w:rFonts w:ascii="Arial" w:hAnsi="Arial" w:cs="Arial"/>
+          <w:sz w:val="22"/>
+          <w:szCs w:val="22"/>
+        </w:rPr>
+        <w:t xml:space="preserve"> functional roles than the corresponding</w:t>
       </w:r>
       <w:r>
         <w:rPr>
@@ -2153,7 +2667,7 @@
         </w:rPr>
         <w:t>SNPs [Ref]. Third, we will collect major assays from ENCODE data repository</w:t>
       </w:r>
-      <w:commentRangeStart w:id="0"/>
+      <w:commentRangeStart w:id="33"/>
       <w:r>
         <w:rPr>
           <w:rFonts w:ascii="Arial" w:hAnsi="Arial" w:cs="Arial"/>
@@ -2286,12 +2800,12 @@
         </w:rPr>
         <w:t>and RNA-seq</w:t>
       </w:r>
-      <w:commentRangeEnd w:id="0"/>
+      <w:commentRangeEnd w:id="33"/>
       <w:r>
         <w:rPr>
           <w:rStyle w:val="CommentReference"/>
         </w:rPr>
-        <w:commentReference w:id="0"/>
+        <w:commentReference w:id="33"/>
       </w:r>
       <w:r>
         <w:rPr>
@@ -2301,7 +2815,7 @@
         </w:rPr>
         <w:t xml:space="preserve">. </w:t>
       </w:r>
-      <w:del w:id="1" w:author="Dominic LaRoche" w:date="2015-10-22T09:20:00Z">
+      <w:del w:id="34" w:author="Dominic LaRoche [2]" w:date="2015-10-22T09:20:00Z">
         <w:r>
           <w:rPr>
             <w:rFonts w:ascii="Arial" w:hAnsi="Arial" w:cs="Arial"/>
@@ -2375,7 +2889,7 @@
           <w:delText>urces</w:delText>
         </w:r>
       </w:del>
-      <w:ins w:id="2" w:author="Dominic LaRoche" w:date="2015-10-22T09:20:00Z">
+      <w:ins w:id="35" w:author="Dominic LaRoche [2]" w:date="2015-10-22T09:20:00Z">
         <w:r>
           <w:rPr>
             <w:rFonts w:ascii="Arial" w:hAnsi="Arial" w:cs="Arial"/>
@@ -2385,7 +2899,7 @@
           <w:t>We found relatively few functional assays in ENCODE even tho</w:t>
         </w:r>
       </w:ins>
-      <w:ins w:id="3" w:author="Dominic LaRoche" w:date="2015-10-22T09:22:00Z">
+      <w:ins w:id="36" w:author="Dominic LaRoche [2]" w:date="2015-10-22T09:22:00Z">
         <w:r>
           <w:rPr>
             <w:rFonts w:ascii="Arial" w:hAnsi="Arial" w:cs="Arial"/>
@@ -2395,7 +2909,7 @@
           <w:t xml:space="preserve">ugh </w:t>
         </w:r>
       </w:ins>
-      <w:ins w:id="4" w:author="Dominic LaRoche" w:date="2015-10-22T09:23:00Z">
+      <w:ins w:id="37" w:author="Dominic LaRoche [2]" w:date="2015-10-22T09:23:00Z">
         <w:r>
           <w:rPr>
             <w:rFonts w:ascii="Arial" w:hAnsi="Arial" w:cs="Arial"/>
@@ -2487,7 +3001,7 @@
         </w:rPr>
         <w:t xml:space="preserve"> have multiple individuals</w:t>
       </w:r>
-      <w:del w:id="5" w:author="Dominic LaRoche" w:date="2015-10-22T09:25:00Z">
+      <w:del w:id="38" w:author="Dominic LaRoche [2]" w:date="2015-10-22T09:25:00Z">
         <w:r>
           <w:rPr>
             <w:rFonts w:ascii="Arial" w:hAnsi="Arial" w:cs="Arial"/>
@@ -2561,7 +3075,7 @@
         </w:rPr>
         <w:t xml:space="preserve"> the function of the SNPs are very related to the </w:t>
       </w:r>
-      <w:ins w:id="6" w:author="Dominic LaRoche" w:date="2015-10-22T09:26:00Z">
+      <w:ins w:id="39" w:author="Dominic LaRoche [2]" w:date="2015-10-22T09:26:00Z">
         <w:r>
           <w:rPr>
             <w:rFonts w:ascii="Arial" w:hAnsi="Arial" w:cs="Arial"/>
@@ -2587,7 +3101,7 @@
         </w:rPr>
         <w:t xml:space="preserve">ignal </w:t>
       </w:r>
-      <w:del w:id="7" w:author="Dominic LaRoche" w:date="2015-10-22T09:26:00Z">
+      <w:del w:id="40" w:author="Dominic LaRoche [2]" w:date="2015-10-22T09:26:00Z">
         <w:r>
           <w:rPr>
             <w:rFonts w:ascii="Arial" w:hAnsi="Arial" w:cs="Arial"/>
@@ -2605,7 +3119,7 @@
         </w:rPr>
         <w:t>, since the SNP</w:t>
       </w:r>
-      <w:del w:id="8" w:author="Dominic LaRoche" w:date="2015-10-22T09:27:00Z">
+      <w:del w:id="41" w:author="Dominic LaRoche [2]" w:date="2015-10-22T09:27:00Z">
         <w:r>
           <w:rPr>
             <w:rFonts w:ascii="Arial" w:eastAsia="SimSun" w:hAnsi="Arial" w:cs="Arial" w:hint="eastAsia"/>
@@ -2624,7 +3138,7 @@
           <w:delText xml:space="preserve"> specifically</w:delText>
         </w:r>
       </w:del>
-      <w:ins w:id="9" w:author="Dominic LaRoche" w:date="2015-10-22T09:27:00Z">
+      <w:ins w:id="42" w:author="Dominic LaRoche [2]" w:date="2015-10-22T09:27:00Z">
         <w:r>
           <w:rPr>
             <w:rFonts w:ascii="Arial" w:hAnsi="Arial" w:cs="Arial"/>
@@ -2651,7 +3165,7 @@
         </w:rPr>
         <w:t xml:space="preserve"> the minor allele</w:t>
       </w:r>
-      <w:ins w:id="10" w:author="Dominic LaRoche" w:date="2015-10-22T09:28:00Z">
+      <w:ins w:id="43" w:author="Dominic LaRoche [2]" w:date="2015-10-22T09:28:00Z">
         <w:r>
           <w:rPr>
             <w:rFonts w:ascii="Arial" w:hAnsi="Arial" w:cs="Arial"/>
@@ -2661,7 +3175,7 @@
           <w:t xml:space="preserve"> is likely to</w:t>
         </w:r>
       </w:ins>
-      <w:del w:id="11" w:author="Dominic LaRoche" w:date="2015-10-22T09:27:00Z">
+      <w:del w:id="44" w:author="Dominic LaRoche [2]" w:date="2015-10-22T09:27:00Z">
         <w:r>
           <w:rPr>
             <w:rFonts w:ascii="Arial" w:hAnsi="Arial" w:cs="Arial"/>
@@ -2671,7 +3185,7 @@
           <w:delText>,</w:delText>
         </w:r>
       </w:del>
-      <w:del w:id="12" w:author="Dominic LaRoche" w:date="2015-10-22T09:28:00Z">
+      <w:del w:id="45" w:author="Dominic LaRoche [2]" w:date="2015-10-22T09:28:00Z">
         <w:r>
           <w:rPr>
             <w:rFonts w:ascii="Arial" w:hAnsi="Arial" w:cs="Arial"/>
@@ -2689,7 +3203,7 @@
         </w:rPr>
         <w:t xml:space="preserve"> perturb the signals of the regions </w:t>
       </w:r>
-      <w:del w:id="13" w:author="Dominic LaRoche" w:date="2015-10-22T09:28:00Z">
+      <w:del w:id="46" w:author="Dominic LaRoche [2]" w:date="2015-10-22T09:28:00Z">
         <w:r>
           <w:rPr>
             <w:rFonts w:ascii="Arial" w:hAnsi="Arial" w:cs="Arial"/>
@@ -2715,7 +3229,7 @@
         </w:rPr>
         <w:t xml:space="preserve">, </w:t>
       </w:r>
-      <w:del w:id="14" w:author="Dominic LaRoche" w:date="2015-10-22T09:33:00Z">
+      <w:del w:id="47" w:author="Dominic LaRoche [2]" w:date="2015-10-22T09:33:00Z">
         <w:r>
           <w:rPr>
             <w:rFonts w:ascii="Arial" w:hAnsi="Arial" w:cs="Arial"/>
@@ -2733,7 +3247,7 @@
         </w:rPr>
         <w:t xml:space="preserve"> we </w:t>
       </w:r>
-      <w:ins w:id="15" w:author="Dominic LaRoche" w:date="2015-10-22T09:34:00Z">
+      <w:ins w:id="48" w:author="Dominic LaRoche [2]" w:date="2015-10-22T09:34:00Z">
         <w:r>
           <w:rPr>
             <w:rFonts w:ascii="Arial" w:hAnsi="Arial" w:cs="Arial"/>
@@ -2767,7 +3281,7 @@
         </w:rPr>
         <w:t xml:space="preserve"> for all studied lead and LD SNPs</w:t>
       </w:r>
-      <w:ins w:id="16" w:author="Dominic LaRoche" w:date="2015-10-22T09:33:00Z">
+      <w:ins w:id="49" w:author="Dominic LaRoche [2]" w:date="2015-10-22T09:33:00Z">
         <w:r>
           <w:rPr>
             <w:rFonts w:ascii="Arial" w:hAnsi="Arial" w:cs="Arial"/>
@@ -2777,7 +3291,7 @@
           <w:t xml:space="preserve"> for each specific cell line</w:t>
         </w:r>
       </w:ins>
-      <w:del w:id="17" w:author="Dominic LaRoche" w:date="2015-10-22T09:34:00Z">
+      <w:del w:id="50" w:author="Dominic LaRoche [2]" w:date="2015-10-22T09:34:00Z">
         <w:r>
           <w:rPr>
             <w:rFonts w:ascii="Arial" w:hAnsi="Arial" w:cs="Arial"/>
@@ -2795,7 +3309,7 @@
         </w:rPr>
         <w:t xml:space="preserve"> consisting groups of available assays for these SNPs</w:t>
       </w:r>
-      <w:del w:id="18" w:author="Dominic LaRoche" w:date="2015-10-22T09:34:00Z">
+      <w:del w:id="51" w:author="Dominic LaRoche [2]" w:date="2015-10-22T09:34:00Z">
         <w:r>
           <w:rPr>
             <w:rFonts w:ascii="Arial" w:hAnsi="Arial" w:cs="Arial"/>
@@ -2855,7 +3369,7 @@
         </w:rPr>
         <w:t>We will apply multiple factor analysis on</w:t>
       </w:r>
-      <w:ins w:id="19" w:author="Dominic LaRoche" w:date="2015-10-22T09:35:00Z">
+      <w:ins w:id="52" w:author="Dominic LaRoche [2]" w:date="2015-10-22T09:35:00Z">
         <w:r>
           <w:rPr>
             <w:rFonts w:ascii="Arial" w:hAnsi="Arial" w:cs="Arial"/>
@@ -2881,7 +3395,7 @@
         </w:rPr>
         <w:t>type but handle distinct</w:t>
       </w:r>
-      <w:ins w:id="20" w:author="Dominic LaRoche" w:date="2015-10-22T09:35:00Z">
+      <w:ins w:id="53" w:author="Dominic LaRoche [2]" w:date="2015-10-22T09:35:00Z">
         <w:r>
           <w:rPr>
             <w:rFonts w:ascii="Arial" w:hAnsi="Arial" w:cs="Arial"/>
@@ -2899,7 +3413,7 @@
         </w:rPr>
         <w:t xml:space="preserve"> separately</w:t>
       </w:r>
-      <w:del w:id="21" w:author="Dominic LaRoche" w:date="2015-10-22T09:35:00Z">
+      <w:del w:id="54" w:author="Dominic LaRoche [2]" w:date="2015-10-22T09:35:00Z">
         <w:r>
           <w:rPr>
             <w:rFonts w:ascii="Arial" w:hAnsi="Arial" w:cs="Arial"/>
@@ -2965,7 +3479,7 @@
         </w:rPr>
         <w:t xml:space="preserve">s of assays for the function similarity of any pair of SNPs of </w:t>
       </w:r>
-      <w:commentRangeStart w:id="22"/>
+      <w:commentRangeStart w:id="55"/>
       <w:r>
         <w:rPr>
           <w:rFonts w:ascii="Arial" w:hAnsi="Arial" w:cs="Arial"/>
@@ -2974,12 +3488,12 @@
         </w:rPr>
         <w:t>our interest</w:t>
       </w:r>
-      <w:commentRangeEnd w:id="22"/>
+      <w:commentRangeEnd w:id="55"/>
       <w:r>
         <w:rPr>
           <w:rStyle w:val="CommentReference"/>
         </w:rPr>
-        <w:commentReference w:id="22"/>
+        <w:commentReference w:id="55"/>
       </w:r>
       <w:r>
         <w:rPr>
@@ -3005,7 +3519,7 @@
         </w:rPr>
         <w:t xml:space="preserve"> is a</w:t>
       </w:r>
-      <w:ins w:id="23" w:author="Dominic LaRoche" w:date="2015-10-22T09:37:00Z">
+      <w:ins w:id="56" w:author="Dominic LaRoche [2]" w:date="2015-10-22T09:37:00Z">
         <w:r>
           <w:rPr>
             <w:rFonts w:ascii="Arial" w:hAnsi="Arial" w:cs="Arial"/>
@@ -3023,7 +3537,7 @@
           <w:t>well-established</w:t>
         </w:r>
       </w:ins>
-      <w:del w:id="24" w:author="Dominic LaRoche" w:date="2015-10-22T09:37:00Z">
+      <w:del w:id="57" w:author="Dominic LaRoche [2]" w:date="2015-10-22T09:37:00Z">
         <w:r>
           <w:rPr>
             <w:rFonts w:ascii="Arial" w:hAnsi="Arial" w:cs="Arial"/>
@@ -3041,7 +3555,7 @@
         </w:rPr>
         <w:t xml:space="preserve"> extension of factor analysis </w:t>
       </w:r>
-      <w:del w:id="25" w:author="Dominic LaRoche" w:date="2015-10-22T09:37:00Z">
+      <w:del w:id="58" w:author="Dominic LaRoche [2]" w:date="2015-10-22T09:37:00Z">
         <w:r>
           <w:rPr>
             <w:rFonts w:ascii="Arial" w:hAnsi="Arial" w:cs="Arial"/>
@@ -3092,7 +3606,7 @@
         </w:rPr>
         <w:t xml:space="preserve"> </w:t>
       </w:r>
-      <w:ins w:id="26" w:author="Dominic LaRoche" w:date="2015-10-22T09:38:00Z">
+      <w:ins w:id="59" w:author="Dominic LaRoche [2]" w:date="2015-10-22T09:38:00Z">
         <w:r>
           <w:rPr>
             <w:rFonts w:ascii="Arial" w:hAnsi="Arial" w:cs="Arial"/>
@@ -3118,7 +3632,7 @@
         </w:rPr>
         <w:t xml:space="preserve"> </w:t>
       </w:r>
-      <w:del w:id="27" w:author="Dominic LaRoche" w:date="2015-10-22T09:38:00Z">
+      <w:del w:id="60" w:author="Dominic LaRoche [2]" w:date="2015-10-22T09:38:00Z">
         <w:r>
           <w:rPr>
             <w:rFonts w:ascii="Arial" w:hAnsi="Arial" w:cs="Arial"/>
@@ -3398,7 +3912,7 @@
         </w:rPr>
         <w:t xml:space="preserve"> to avoid the dominance from a single group and</w:t>
       </w:r>
-      <w:ins w:id="28" w:author="Dominic LaRoche" w:date="2015-10-22T09:42:00Z">
+      <w:ins w:id="61" w:author="Dominic LaRoche [2]" w:date="2015-10-22T09:42:00Z">
         <w:r>
           <w:rPr>
             <w:rFonts w:ascii="Arial" w:hAnsi="Arial" w:cs="Arial"/>
@@ -4191,6 +4705,7 @@
           <w:sz w:val="22"/>
           <w:szCs w:val="22"/>
         </w:rPr>
+        <w:lastRenderedPageBreak/>
         <w:t>Project each</w:t>
       </w:r>
       <w:r>
@@ -4201,7 +4716,7 @@
         </w:rPr>
         <w:t xml:space="preserve"> SNP corresponding</w:t>
       </w:r>
-      <w:ins w:id="29" w:author="Dominic LaRoche" w:date="2015-10-22T09:46:00Z">
+      <w:ins w:id="62" w:author="Dominic LaRoche [2]" w:date="2015-10-22T09:46:00Z">
         <w:r>
           <w:rPr>
             <w:rFonts w:ascii="Arial" w:hAnsi="Arial" w:cs="Arial"/>
@@ -4301,7 +4816,7 @@
         </w:rPr>
         <w:t xml:space="preserve"> allows this mapping by generating the coordinator of</w:t>
       </w:r>
-      <w:del w:id="30" w:author="Dominic LaRoche" w:date="2015-10-22T09:46:00Z">
+      <w:del w:id="63" w:author="Dominic LaRoche [2]" w:date="2015-10-22T09:46:00Z">
         <w:r>
           <w:rPr>
             <w:rFonts w:ascii="Arial" w:hAnsi="Arial" w:cs="Arial"/>
@@ -4339,7 +4854,6 @@
           <w:sz w:val="22"/>
           <w:szCs w:val="22"/>
         </w:rPr>
-        <w:lastRenderedPageBreak/>
         <w:t>Calculate the</w:t>
       </w:r>
       <w:r>
@@ -4366,7 +4880,7 @@
         </w:rPr>
         <w:t xml:space="preserve"> in the </w:t>
       </w:r>
-      <w:commentRangeStart w:id="31"/>
+      <w:commentRangeStart w:id="64"/>
       <w:r>
         <w:rPr>
           <w:rFonts w:ascii="Arial" w:hAnsi="Arial" w:cs="Arial"/>
@@ -4375,12 +4889,12 @@
         </w:rPr>
         <w:t>original matrix</w:t>
       </w:r>
-      <w:commentRangeEnd w:id="31"/>
+      <w:commentRangeEnd w:id="64"/>
       <w:r>
         <w:rPr>
           <w:rStyle w:val="CommentReference"/>
         </w:rPr>
-        <w:commentReference w:id="31"/>
+        <w:commentReference w:id="64"/>
       </w:r>
     </w:p>
     <w:p>
@@ -4641,7 +5155,7 @@
         </w:rPr>
         <w:t xml:space="preserve"> of the SNP in the pair</w:t>
       </w:r>
-      <w:del w:id="32" w:author="Dominic LaRoche" w:date="2015-10-22T09:48:00Z">
+      <w:del w:id="65" w:author="Dominic LaRoche [2]" w:date="2015-10-22T09:48:00Z">
         <w:r>
           <w:rPr>
             <w:rFonts w:ascii="Arial" w:hAnsi="Arial" w:cs="Arial"/>
@@ -4735,7 +5249,7 @@
           <w:delText xml:space="preserve">. </w:delText>
         </w:r>
       </w:del>
-      <w:ins w:id="33" w:author="Dominic LaRoche" w:date="2015-10-22T09:48:00Z">
+      <w:ins w:id="66" w:author="Dominic LaRoche [2]" w:date="2015-10-22T09:48:00Z">
         <w:r>
           <w:rPr>
             <w:rFonts w:ascii="Arial" w:hAnsi="Arial" w:cs="Arial"/>
@@ -4849,7 +5363,7 @@
         </w:rPr>
         <w:t xml:space="preserve"> </w:t>
       </w:r>
-      <w:commentRangeStart w:id="34"/>
+      <w:commentRangeStart w:id="67"/>
       <w:r>
         <w:rPr>
           <w:rFonts w:ascii="Arial" w:hAnsi="Arial" w:cs="Arial"/>
@@ -4874,12 +5388,12 @@
         </w:rPr>
         <w:t>cooperative SNPs</w:t>
       </w:r>
-      <w:commentRangeEnd w:id="34"/>
+      <w:commentRangeEnd w:id="67"/>
       <w:r>
         <w:rPr>
           <w:rStyle w:val="CommentReference"/>
         </w:rPr>
-        <w:commentReference w:id="34"/>
+        <w:commentReference w:id="67"/>
       </w:r>
       <w:r>
         <w:rPr>
@@ -4897,7 +5411,7 @@
         </w:rPr>
         <w:t>As shown in Figure 1, the SNPs around original point with the coordinat</w:t>
       </w:r>
-      <w:ins w:id="35" w:author="Dominic LaRoche" w:date="2015-10-22T09:50:00Z">
+      <w:ins w:id="68" w:author="Dominic LaRoche [2]" w:date="2015-10-22T09:50:00Z">
         <w:r>
           <w:rPr>
             <w:rFonts w:ascii="Arial" w:hAnsi="Arial" w:cs="Arial"/>
@@ -4907,7 +5421,7 @@
           <w:t>e</w:t>
         </w:r>
       </w:ins>
-      <w:del w:id="36" w:author="Dominic LaRoche" w:date="2015-10-22T09:50:00Z">
+      <w:del w:id="69" w:author="Dominic LaRoche [2]" w:date="2015-10-22T09:50:00Z">
         <w:r>
           <w:rPr>
             <w:rFonts w:ascii="Arial" w:hAnsi="Arial" w:cs="Arial"/>
@@ -4925,7 +5439,7 @@
         </w:rPr>
         <w:t xml:space="preserve"> (0,</w:t>
       </w:r>
-      <w:ins w:id="37" w:author="Dominic LaRoche" w:date="2015-10-22T09:50:00Z">
+      <w:ins w:id="70" w:author="Dominic LaRoche [2]" w:date="2015-10-22T09:50:00Z">
         <w:r>
           <w:rPr>
             <w:rFonts w:ascii="Arial" w:hAnsi="Arial" w:cs="Arial"/>
@@ -4959,7 +5473,7 @@
         </w:rPr>
         <w:t xml:space="preserve"> of the distance value of any SNP pair, and only prioritize </w:t>
       </w:r>
-      <w:del w:id="38" w:author="Dominic LaRoche" w:date="2015-10-22T09:51:00Z">
+      <w:del w:id="71" w:author="Dominic LaRoche [2]" w:date="2015-10-22T09:51:00Z">
         <w:r>
           <w:rPr>
             <w:rFonts w:ascii="Arial" w:hAnsi="Arial" w:cs="Arial"/>
@@ -4985,7 +5499,7 @@
         </w:rPr>
         <w:t xml:space="preserve">statistically significant pairs as the hypothesized mechanism </w:t>
       </w:r>
-      <w:del w:id="39" w:author="Dominic LaRoche" w:date="2015-10-22T09:51:00Z">
+      <w:del w:id="72" w:author="Dominic LaRoche [2]" w:date="2015-10-22T09:51:00Z">
         <w:r>
           <w:rPr>
             <w:rFonts w:ascii="Arial" w:hAnsi="Arial" w:cs="Arial"/>
@@ -5037,7 +5551,7 @@
         </w:rPr>
         <w:t xml:space="preserve"> on SNPs</w:t>
       </w:r>
-      <w:del w:id="40" w:author="Dominic LaRoche" w:date="2015-10-22T09:52:00Z">
+      <w:del w:id="73" w:author="Dominic LaRoche [2]" w:date="2015-10-22T09:52:00Z">
         <w:r>
           <w:rPr>
             <w:rFonts w:ascii="Arial" w:hAnsi="Arial" w:cs="Arial"/>
@@ -5054,7 +5568,7 @@
           </w:rPr>
           <w:delText xml:space="preserve"> </w:delText>
         </w:r>
-        <w:commentRangeStart w:id="41"/>
+        <w:commentRangeStart w:id="74"/>
         <w:r>
           <w:rPr>
             <w:rFonts w:ascii="Arial" w:hAnsi="Arial" w:cs="Arial"/>
@@ -5064,14 +5578,14 @@
           <w:delText>one of the typical empirical statistics</w:delText>
         </w:r>
       </w:del>
-      <w:commentRangeEnd w:id="41"/>
+      <w:commentRangeEnd w:id="74"/>
       <w:r>
         <w:rPr>
           <w:rStyle w:val="CommentReference"/>
         </w:rPr>
-        <w:commentReference w:id="41"/>
-      </w:r>
-      <w:del w:id="43" w:author="Dominic LaRoche" w:date="2015-10-22T09:52:00Z">
+        <w:commentReference w:id="74"/>
+      </w:r>
+      <w:del w:id="75" w:author="Dominic LaRoche [2]" w:date="2015-10-22T09:52:00Z">
         <w:r>
           <w:rPr>
             <w:rFonts w:ascii="Arial" w:hAnsi="Arial" w:cs="Arial"/>
@@ -5174,7 +5688,16 @@
           <w:sz w:val="22"/>
           <w:szCs w:val="22"/>
         </w:rPr>
-        <w:t xml:space="preserve"> 1000</w:t>
+        <w:t xml:space="preserve"> </w:t>
+      </w:r>
+      <w:commentRangeStart w:id="76"/>
+      <w:r>
+        <w:rPr>
+          <w:rFonts w:ascii="Arial" w:hAnsi="Arial" w:cs="Arial"/>
+          <w:sz w:val="22"/>
+          <w:szCs w:val="22"/>
+        </w:rPr>
+        <w:t>1000</w:t>
       </w:r>
       <w:r>
         <w:rPr>
@@ -5190,31 +5713,99 @@
           <w:sz w:val="22"/>
           <w:szCs w:val="22"/>
         </w:rPr>
-        <w:t xml:space="preserve"> bootstraps, upon res</w:t>
-      </w:r>
-      <w:r>
-        <w:rPr>
-          <w:rFonts w:ascii="Arial" w:hAnsi="Arial" w:cs="Arial"/>
-          <w:sz w:val="22"/>
-          <w:szCs w:val="22"/>
-        </w:rPr>
-        <w:t>ource availability and significance requirement</w:t>
-      </w:r>
-      <w:r>
-        <w:rPr>
-          <w:rFonts w:ascii="Arial" w:hAnsi="Arial" w:cs="Arial"/>
-          <w:sz w:val="22"/>
-          <w:szCs w:val="22"/>
-        </w:rPr>
-        <w:t>. In brief, in each bootstrap,</w:t>
-      </w:r>
-      <w:r>
-        <w:rPr>
-          <w:rFonts w:ascii="Arial" w:hAnsi="Arial" w:cs="Arial"/>
-          <w:sz w:val="22"/>
-          <w:szCs w:val="22"/>
-        </w:rPr>
-        <w:t xml:space="preserve"> we pick up a random SNP from the SNP set for</w:t>
+        <w:t xml:space="preserve"> </w:t>
+      </w:r>
+      <w:commentRangeEnd w:id="76"/>
+      <w:r>
+        <w:rPr>
+          <w:rStyle w:val="CommentReference"/>
+        </w:rPr>
+        <w:commentReference w:id="76"/>
+      </w:r>
+      <w:r>
+        <w:rPr>
+          <w:rFonts w:ascii="Arial" w:hAnsi="Arial" w:cs="Arial"/>
+          <w:sz w:val="22"/>
+          <w:szCs w:val="22"/>
+        </w:rPr>
+        <w:t>bootstraps, upon res</w:t>
+      </w:r>
+      <w:r>
+        <w:rPr>
+          <w:rFonts w:ascii="Arial" w:hAnsi="Arial" w:cs="Arial"/>
+          <w:sz w:val="22"/>
+          <w:szCs w:val="22"/>
+        </w:rPr>
+        <w:t xml:space="preserve">ource availability and </w:t>
+      </w:r>
+      <w:commentRangeStart w:id="77"/>
+      <w:r>
+        <w:rPr>
+          <w:rFonts w:ascii="Arial" w:hAnsi="Arial" w:cs="Arial"/>
+          <w:sz w:val="22"/>
+          <w:szCs w:val="22"/>
+        </w:rPr>
+        <w:t>significance requirement</w:t>
+      </w:r>
+      <w:commentRangeEnd w:id="77"/>
+      <w:r>
+        <w:rPr>
+          <w:rStyle w:val="CommentReference"/>
+        </w:rPr>
+        <w:commentReference w:id="77"/>
+      </w:r>
+      <w:r>
+        <w:rPr>
+          <w:rFonts w:ascii="Arial" w:hAnsi="Arial" w:cs="Arial"/>
+          <w:sz w:val="22"/>
+          <w:szCs w:val="22"/>
+        </w:rPr>
+        <w:t xml:space="preserve">. </w:t>
+      </w:r>
+      <w:del w:id="78" w:author="Dominic LaRoche" w:date="2015-10-28T14:56:00Z">
+        <w:r>
+          <w:rPr>
+            <w:rFonts w:ascii="Arial" w:hAnsi="Arial" w:cs="Arial"/>
+            <w:sz w:val="22"/>
+            <w:szCs w:val="22"/>
+          </w:rPr>
+          <w:delText>In brief, in</w:delText>
+        </w:r>
+      </w:del>
+      <w:ins w:id="79" w:author="Dominic LaRoche" w:date="2015-10-28T14:56:00Z">
+        <w:r>
+          <w:rPr>
+            <w:rFonts w:ascii="Arial" w:hAnsi="Arial" w:cs="Arial"/>
+            <w:sz w:val="22"/>
+            <w:szCs w:val="22"/>
+          </w:rPr>
+          <w:t>For</w:t>
+        </w:r>
+      </w:ins>
+      <w:r>
+        <w:rPr>
+          <w:rFonts w:ascii="Arial" w:hAnsi="Arial" w:cs="Arial"/>
+          <w:sz w:val="22"/>
+          <w:szCs w:val="22"/>
+        </w:rPr>
+        <w:t xml:space="preserve"> each bootstrap,</w:t>
+      </w:r>
+      <w:r>
+        <w:rPr>
+          <w:rFonts w:ascii="Arial" w:hAnsi="Arial" w:cs="Arial"/>
+          <w:sz w:val="22"/>
+          <w:szCs w:val="22"/>
+        </w:rPr>
+        <w:t xml:space="preserve"> we pick up a random SNP from the SNP set </w:t>
+      </w:r>
+      <w:commentRangeStart w:id="80"/>
+      <w:r>
+        <w:rPr>
+          <w:rFonts w:ascii="Arial" w:hAnsi="Arial" w:cs="Arial"/>
+          <w:sz w:val="22"/>
+          <w:szCs w:val="22"/>
+        </w:rPr>
+        <w:t>for</w:t>
       </w:r>
       <w:r>
         <w:rPr>
@@ -5239,7 +5830,22 @@
           <w:sz w:val="22"/>
           <w:szCs w:val="22"/>
         </w:rPr>
-        <w:t xml:space="preserve"> and put it back after each random resampling (sampling with replacement). </w:t>
+        <w:t xml:space="preserve"> </w:t>
+      </w:r>
+      <w:commentRangeEnd w:id="80"/>
+      <w:r>
+        <w:rPr>
+          <w:rStyle w:val="CommentReference"/>
+        </w:rPr>
+        <w:commentReference w:id="80"/>
+      </w:r>
+      <w:r>
+        <w:rPr>
+          <w:rFonts w:ascii="Arial" w:hAnsi="Arial" w:cs="Arial"/>
+          <w:sz w:val="22"/>
+          <w:szCs w:val="22"/>
+        </w:rPr>
+        <w:t xml:space="preserve">and put it back after each random resampling (sampling with replacement). </w:t>
       </w:r>
       <w:r>
         <w:rPr>
@@ -5278,7 +5884,71 @@
           <w:sz w:val="22"/>
           <w:szCs w:val="22"/>
         </w:rPr>
-        <w:t xml:space="preserve">each bootstrap, conduct MFA </w:t>
+        <w:t xml:space="preserve">each </w:t>
+      </w:r>
+      <w:commentRangeStart w:id="81"/>
+      <w:del w:id="82" w:author="Dominic LaRoche" w:date="2015-10-28T14:57:00Z">
+        <w:r>
+          <w:rPr>
+            <w:rFonts w:ascii="Arial" w:hAnsi="Arial" w:cs="Arial"/>
+            <w:sz w:val="22"/>
+            <w:szCs w:val="22"/>
+          </w:rPr>
+          <w:delText>bootstrap</w:delText>
+        </w:r>
+      </w:del>
+      <w:ins w:id="83" w:author="Dominic LaRoche" w:date="2015-10-28T14:57:00Z">
+        <w:r>
+          <w:rPr>
+            <w:rFonts w:ascii="Arial" w:hAnsi="Arial" w:cs="Arial"/>
+            <w:sz w:val="22"/>
+            <w:szCs w:val="22"/>
+          </w:rPr>
+          <w:t>resampling of the data</w:t>
+        </w:r>
+        <w:commentRangeEnd w:id="81"/>
+        <w:r>
+          <w:rPr>
+            <w:rStyle w:val="CommentReference"/>
+          </w:rPr>
+          <w:commentReference w:id="81"/>
+        </w:r>
+      </w:ins>
+      <w:proofErr w:type="gramStart"/>
+      <w:r>
+        <w:rPr>
+          <w:rFonts w:ascii="Arial" w:hAnsi="Arial" w:cs="Arial"/>
+          <w:sz w:val="22"/>
+          <w:szCs w:val="22"/>
+        </w:rPr>
+        <w:t xml:space="preserve">, </w:t>
+      </w:r>
+      <w:ins w:id="84" w:author="Dominic LaRoche" w:date="2015-10-28T14:58:00Z">
+        <w:r>
+          <w:rPr>
+            <w:rFonts w:ascii="Arial" w:hAnsi="Arial" w:cs="Arial"/>
+            <w:sz w:val="22"/>
+            <w:szCs w:val="22"/>
+          </w:rPr>
+          <w:t xml:space="preserve"> we</w:t>
+        </w:r>
+        <w:proofErr w:type="gramEnd"/>
+        <w:r>
+          <w:rPr>
+            <w:rFonts w:ascii="Arial" w:hAnsi="Arial" w:cs="Arial"/>
+            <w:sz w:val="22"/>
+            <w:szCs w:val="22"/>
+          </w:rPr>
+          <w:t xml:space="preserve"> </w:t>
+        </w:r>
+      </w:ins>
+      <w:r>
+        <w:rPr>
+          <w:rFonts w:ascii="Arial" w:hAnsi="Arial" w:cs="Arial"/>
+          <w:sz w:val="22"/>
+          <w:szCs w:val="22"/>
+        </w:rPr>
+        <w:t xml:space="preserve">conduct MFA </w:t>
       </w:r>
       <w:r>
         <w:rPr>
@@ -5374,8 +6044,28 @@
           <w:sz w:val="22"/>
           <w:szCs w:val="22"/>
         </w:rPr>
-        <w:t xml:space="preserve"> in each bootstrap</w:t>
-      </w:r>
+        <w:t xml:space="preserve"> in each </w:t>
+      </w:r>
+      <w:del w:id="85" w:author="Dominic LaRoche" w:date="2015-10-28T14:59:00Z">
+        <w:r>
+          <w:rPr>
+            <w:rFonts w:ascii="Arial" w:hAnsi="Arial" w:cs="Arial"/>
+            <w:sz w:val="22"/>
+            <w:szCs w:val="22"/>
+          </w:rPr>
+          <w:delText>bootstrap</w:delText>
+        </w:r>
+      </w:del>
+      <w:ins w:id="86" w:author="Dominic LaRoche" w:date="2015-10-28T14:59:00Z">
+        <w:r>
+          <w:rPr>
+            <w:rFonts w:ascii="Arial" w:hAnsi="Arial" w:cs="Arial"/>
+            <w:sz w:val="22"/>
+            <w:szCs w:val="22"/>
+          </w:rPr>
+          <w:t>resampling</w:t>
+        </w:r>
+      </w:ins>
       <w:r>
         <w:rPr>
           <w:rFonts w:ascii="Arial" w:hAnsi="Arial" w:cs="Arial"/>
@@ -5390,7 +6080,53 @@
           <w:sz w:val="22"/>
           <w:szCs w:val="22"/>
         </w:rPr>
-        <w:t xml:space="preserve"> Of note, the value may be averaged values from multiple cell lines of the same type.</w:t>
+        <w:t xml:space="preserve"> </w:t>
+      </w:r>
+      <w:del w:id="87" w:author="Dominic LaRoche" w:date="2015-10-28T14:59:00Z">
+        <w:r>
+          <w:rPr>
+            <w:rFonts w:ascii="Arial" w:hAnsi="Arial" w:cs="Arial"/>
+            <w:sz w:val="22"/>
+            <w:szCs w:val="22"/>
+          </w:rPr>
+          <w:delText>Of note, t</w:delText>
+        </w:r>
+      </w:del>
+      <w:ins w:id="88" w:author="Dominic LaRoche" w:date="2015-10-28T14:59:00Z">
+        <w:r>
+          <w:rPr>
+            <w:rFonts w:ascii="Arial" w:hAnsi="Arial" w:cs="Arial"/>
+            <w:sz w:val="22"/>
+            <w:szCs w:val="22"/>
+          </w:rPr>
+          <w:t>T</w:t>
+        </w:r>
+      </w:ins>
+      <w:r>
+        <w:rPr>
+          <w:rFonts w:ascii="Arial" w:hAnsi="Arial" w:cs="Arial"/>
+          <w:sz w:val="22"/>
+          <w:szCs w:val="22"/>
+        </w:rPr>
+        <w:t xml:space="preserve">he value may be averaged </w:t>
+      </w:r>
+      <w:del w:id="89" w:author="Dominic LaRoche" w:date="2015-10-28T14:59:00Z">
+        <w:r>
+          <w:rPr>
+            <w:rFonts w:ascii="Arial" w:hAnsi="Arial" w:cs="Arial"/>
+            <w:sz w:val="22"/>
+            <w:szCs w:val="22"/>
+          </w:rPr>
+          <w:delText xml:space="preserve">values </w:delText>
+        </w:r>
+      </w:del>
+      <w:r>
+        <w:rPr>
+          <w:rFonts w:ascii="Arial" w:hAnsi="Arial" w:cs="Arial"/>
+          <w:sz w:val="22"/>
+          <w:szCs w:val="22"/>
+        </w:rPr>
+        <w:t>from multiple cell lines of the same type.</w:t>
       </w:r>
     </w:p>
     <w:p>
@@ -5578,14 +6314,16 @@
         </w:rPr>
         <w:t>We have extensive experience</w:t>
       </w:r>
-      <w:r>
-        <w:rPr>
-          <w:rFonts w:ascii="Arial" w:hAnsi="Arial" w:cs="Arial"/>
-          <w:sz w:val="22"/>
-          <w:szCs w:val="22"/>
-        </w:rPr>
-        <w:t>s</w:t>
-      </w:r>
+      <w:del w:id="90" w:author="Dominic LaRoche" w:date="2015-10-28T14:54:00Z">
+        <w:r>
+          <w:rPr>
+            <w:rFonts w:ascii="Arial" w:hAnsi="Arial" w:cs="Arial"/>
+            <w:sz w:val="22"/>
+            <w:szCs w:val="22"/>
+          </w:rPr>
+          <w:delText>s</w:delText>
+        </w:r>
+      </w:del>
       <w:r>
         <w:rPr>
           <w:rFonts w:ascii="Arial" w:hAnsi="Arial" w:cs="Arial"/>
@@ -5640,16 +6378,36 @@
           <w:sz w:val="22"/>
           <w:szCs w:val="22"/>
         </w:rPr>
-        <w:t>(HPC)</w:t>
-      </w:r>
-      <w:r>
-        <w:rPr>
-          <w:rFonts w:ascii="Arial" w:hAnsi="Arial" w:cs="Arial"/>
-          <w:sz w:val="22"/>
-          <w:szCs w:val="22"/>
-        </w:rPr>
-        <w:t xml:space="preserve"> both in and out campus</w:t>
-      </w:r>
+        <w:t>(HPC</w:t>
+      </w:r>
+      <w:ins w:id="91" w:author="Dominic LaRoche" w:date="2015-10-28T15:01:00Z">
+        <w:r>
+          <w:rPr>
+            <w:rFonts w:ascii="Arial" w:hAnsi="Arial" w:cs="Arial"/>
+            <w:sz w:val="22"/>
+            <w:szCs w:val="22"/>
+          </w:rPr>
+          <w:t>)</w:t>
+        </w:r>
+      </w:ins>
+      <w:del w:id="92" w:author="Dominic LaRoche" w:date="2015-10-28T15:01:00Z">
+        <w:r>
+          <w:rPr>
+            <w:rFonts w:ascii="Arial" w:hAnsi="Arial" w:cs="Arial"/>
+            <w:sz w:val="22"/>
+            <w:szCs w:val="22"/>
+          </w:rPr>
+          <w:delText>)</w:delText>
+        </w:r>
+        <w:r>
+          <w:rPr>
+            <w:rFonts w:ascii="Arial" w:hAnsi="Arial" w:cs="Arial"/>
+            <w:sz w:val="22"/>
+            <w:szCs w:val="22"/>
+          </w:rPr>
+          <w:delText xml:space="preserve"> both in and out campus</w:delText>
+        </w:r>
+      </w:del>
       <w:r>
         <w:rPr>
           <w:rFonts w:ascii="Arial" w:hAnsi="Arial" w:cs="Arial"/>
@@ -5658,13 +6416,33 @@
         </w:rPr>
         <w:t xml:space="preserve">. </w:t>
       </w:r>
-      <w:r>
-        <w:rPr>
-          <w:rFonts w:ascii="Arial" w:hAnsi="Arial" w:cs="Arial"/>
-          <w:sz w:val="22"/>
-          <w:szCs w:val="22"/>
-        </w:rPr>
-        <w:t>Of note, we have</w:t>
+      <w:ins w:id="93" w:author="Dominic LaRoche" w:date="2015-10-28T15:04:00Z">
+        <w:r>
+          <w:rPr>
+            <w:rFonts w:ascii="Arial" w:hAnsi="Arial" w:cs="Arial"/>
+            <w:sz w:val="22"/>
+            <w:szCs w:val="22"/>
+          </w:rPr>
+          <w:t>W</w:t>
+        </w:r>
+      </w:ins>
+      <w:del w:id="94" w:author="Dominic LaRoche" w:date="2015-10-28T15:03:00Z">
+        <w:r>
+          <w:rPr>
+            <w:rFonts w:ascii="Arial" w:hAnsi="Arial" w:cs="Arial"/>
+            <w:sz w:val="22"/>
+            <w:szCs w:val="22"/>
+          </w:rPr>
+          <w:delText>Of note, w</w:delText>
+        </w:r>
+      </w:del>
+      <w:r>
+        <w:rPr>
+          <w:rFonts w:ascii="Arial" w:hAnsi="Arial" w:cs="Arial"/>
+          <w:sz w:val="22"/>
+          <w:szCs w:val="22"/>
+        </w:rPr>
+        <w:t>e have</w:t>
       </w:r>
       <w:r>
         <w:rPr>
@@ -5815,13 +6593,29 @@
           <w:szCs w:val="22"/>
         </w:rPr>
       </w:pPr>
-      <w:r>
-        <w:rPr>
-          <w:rFonts w:ascii="Arial" w:hAnsi="Arial" w:cs="Arial"/>
-          <w:sz w:val="22"/>
-          <w:szCs w:val="22"/>
-        </w:rPr>
-        <w:t>Internal evaluation: if the measure of SNP similarity/d</w:t>
+      <w:commentRangeStart w:id="95"/>
+      <w:r>
+        <w:rPr>
+          <w:rFonts w:ascii="Arial" w:hAnsi="Arial" w:cs="Arial"/>
+          <w:sz w:val="22"/>
+          <w:szCs w:val="22"/>
+        </w:rPr>
+        <w:t>Internal evaluation</w:t>
+      </w:r>
+      <w:commentRangeEnd w:id="95"/>
+      <w:r>
+        <w:rPr>
+          <w:rStyle w:val="CommentReference"/>
+        </w:rPr>
+        <w:commentReference w:id="95"/>
+      </w:r>
+      <w:r>
+        <w:rPr>
+          <w:rFonts w:ascii="Arial" w:hAnsi="Arial" w:cs="Arial"/>
+          <w:sz w:val="22"/>
+          <w:szCs w:val="22"/>
+        </w:rPr>
+        <w:t>: if the measure of SNP similarity/d</w:t>
       </w:r>
       <w:r>
         <w:rPr>
@@ -5980,7 +6774,35 @@
           <w:sz w:val="22"/>
           <w:szCs w:val="22"/>
         </w:rPr>
-        <w:t xml:space="preserve">On complete of this sub aim, </w:t>
+        <w:t>On complet</w:t>
+      </w:r>
+      <w:ins w:id="96" w:author="Dominic LaRoche" w:date="2015-10-28T15:05:00Z">
+        <w:r>
+          <w:rPr>
+            <w:rFonts w:ascii="Arial" w:hAnsi="Arial" w:cs="Arial"/>
+            <w:sz w:val="22"/>
+            <w:szCs w:val="22"/>
+          </w:rPr>
+          <w:t>ion</w:t>
+        </w:r>
+      </w:ins>
+      <w:del w:id="97" w:author="Dominic LaRoche" w:date="2015-10-28T15:05:00Z">
+        <w:r>
+          <w:rPr>
+            <w:rFonts w:ascii="Arial" w:hAnsi="Arial" w:cs="Arial"/>
+            <w:sz w:val="22"/>
+            <w:szCs w:val="22"/>
+          </w:rPr>
+          <w:delText>e</w:delText>
+        </w:r>
+      </w:del>
+      <w:r>
+        <w:rPr>
+          <w:rFonts w:ascii="Arial" w:hAnsi="Arial" w:cs="Arial"/>
+          <w:sz w:val="22"/>
+          <w:szCs w:val="22"/>
+        </w:rPr>
+        <w:t xml:space="preserve"> of this sub aim, </w:t>
       </w:r>
       <w:r>
         <w:rPr>
@@ -6258,8 +7080,73 @@
           <w:sz w:val="22"/>
           <w:szCs w:val="22"/>
         </w:rPr>
-        <w:t xml:space="preserve">Finally in this aim, we seek for validate the cooperative SNPs prioritized from ENCODE data. </w:t>
-      </w:r>
+        <w:lastRenderedPageBreak/>
+        <w:t>Finally</w:t>
+      </w:r>
+      <w:del w:id="98" w:author="Dominic LaRoche" w:date="2015-10-28T15:06:00Z">
+        <w:r>
+          <w:rPr>
+            <w:rFonts w:ascii="Arial" w:hAnsi="Arial" w:cs="Arial"/>
+            <w:sz w:val="22"/>
+            <w:szCs w:val="22"/>
+          </w:rPr>
+          <w:delText xml:space="preserve"> in this aim</w:delText>
+        </w:r>
+      </w:del>
+      <w:r>
+        <w:rPr>
+          <w:rFonts w:ascii="Arial" w:hAnsi="Arial" w:cs="Arial"/>
+          <w:sz w:val="22"/>
+          <w:szCs w:val="22"/>
+        </w:rPr>
+        <w:t xml:space="preserve">, we seek </w:t>
+      </w:r>
+      <w:del w:id="99" w:author="Dominic LaRoche" w:date="2015-10-28T15:06:00Z">
+        <w:r>
+          <w:rPr>
+            <w:rFonts w:ascii="Arial" w:hAnsi="Arial" w:cs="Arial"/>
+            <w:sz w:val="22"/>
+            <w:szCs w:val="22"/>
+          </w:rPr>
+          <w:delText xml:space="preserve">for </w:delText>
+        </w:r>
+      </w:del>
+      <w:ins w:id="100" w:author="Dominic LaRoche" w:date="2015-10-28T15:06:00Z">
+        <w:r>
+          <w:rPr>
+            <w:rFonts w:ascii="Arial" w:hAnsi="Arial" w:cs="Arial"/>
+            <w:sz w:val="22"/>
+            <w:szCs w:val="22"/>
+          </w:rPr>
+          <w:t>to</w:t>
+        </w:r>
+        <w:r>
+          <w:rPr>
+            <w:rFonts w:ascii="Arial" w:hAnsi="Arial" w:cs="Arial"/>
+            <w:sz w:val="22"/>
+            <w:szCs w:val="22"/>
+          </w:rPr>
+          <w:t xml:space="preserve"> </w:t>
+        </w:r>
+      </w:ins>
+      <w:r>
+        <w:rPr>
+          <w:rFonts w:ascii="Arial" w:hAnsi="Arial" w:cs="Arial"/>
+          <w:sz w:val="22"/>
+          <w:szCs w:val="22"/>
+        </w:rPr>
+        <w:t xml:space="preserve">validate the cooperative SNPs prioritized from ENCODE data. </w:t>
+      </w:r>
+      <w:ins w:id="101" w:author="Dominic LaRoche" w:date="2015-10-28T15:08:00Z">
+        <w:r>
+          <w:rPr>
+            <w:rFonts w:ascii="Arial" w:hAnsi="Arial" w:cs="Arial"/>
+            <w:sz w:val="22"/>
+            <w:szCs w:val="22"/>
+          </w:rPr>
+          <w:t xml:space="preserve">The </w:t>
+        </w:r>
+      </w:ins>
       <w:r>
         <w:rPr>
           <w:rFonts w:ascii="Arial" w:hAnsi="Arial" w:cs="Arial"/>
@@ -6322,8 +7209,54 @@
           <w:sz w:val="22"/>
           <w:szCs w:val="22"/>
         </w:rPr>
-        <w:t>s, and thus ideal for the validation purpose</w:t>
-      </w:r>
+        <w:t>s, and</w:t>
+      </w:r>
+      <w:ins w:id="102" w:author="Dominic LaRoche" w:date="2015-10-28T15:08:00Z">
+        <w:r>
+          <w:rPr>
+            <w:rFonts w:ascii="Arial" w:hAnsi="Arial" w:cs="Arial"/>
+            <w:sz w:val="22"/>
+            <w:szCs w:val="22"/>
+          </w:rPr>
+          <w:t xml:space="preserve"> is</w:t>
+        </w:r>
+      </w:ins>
+      <w:r>
+        <w:rPr>
+          <w:rFonts w:ascii="Arial" w:hAnsi="Arial" w:cs="Arial"/>
+          <w:sz w:val="22"/>
+          <w:szCs w:val="22"/>
+        </w:rPr>
+        <w:t xml:space="preserve"> thus ideal for </w:t>
+      </w:r>
+      <w:del w:id="103" w:author="Dominic LaRoche" w:date="2015-10-28T15:08:00Z">
+        <w:r>
+          <w:rPr>
+            <w:rFonts w:ascii="Arial" w:hAnsi="Arial" w:cs="Arial"/>
+            <w:sz w:val="22"/>
+            <w:szCs w:val="22"/>
+          </w:rPr>
+          <w:delText xml:space="preserve">the </w:delText>
+        </w:r>
+      </w:del>
+      <w:r>
+        <w:rPr>
+          <w:rFonts w:ascii="Arial" w:hAnsi="Arial" w:cs="Arial"/>
+          <w:sz w:val="22"/>
+          <w:szCs w:val="22"/>
+        </w:rPr>
+        <w:t>validation purpose</w:t>
+      </w:r>
+      <w:ins w:id="104" w:author="Dominic LaRoche" w:date="2015-10-28T15:08:00Z">
+        <w:r>
+          <w:rPr>
+            <w:rFonts w:ascii="Arial" w:hAnsi="Arial" w:cs="Arial"/>
+            <w:sz w:val="22"/>
+            <w:szCs w:val="22"/>
+          </w:rPr>
+          <w:t>s</w:t>
+        </w:r>
+      </w:ins>
       <w:r>
         <w:rPr>
           <w:rFonts w:ascii="Arial" w:hAnsi="Arial" w:cs="Arial"/>
@@ -6362,23 +7295,59 @@
           <w:sz w:val="22"/>
           <w:szCs w:val="22"/>
         </w:rPr>
-        <w:t>, it also collects patients’ genotypes after</w:t>
-      </w:r>
-      <w:r>
-        <w:rPr>
-          <w:rFonts w:ascii="Arial" w:hAnsi="Arial" w:cs="Arial"/>
-          <w:sz w:val="22"/>
-          <w:szCs w:val="22"/>
-        </w:rPr>
-        <w:t xml:space="preserve"> a blood test if obtained </w:t>
-      </w:r>
-      <w:r>
-        <w:rPr>
-          <w:rFonts w:ascii="Arial" w:hAnsi="Arial" w:cs="Arial"/>
-          <w:sz w:val="22"/>
-          <w:szCs w:val="22"/>
-        </w:rPr>
-        <w:t>authorization. T</w:t>
+        <w:t xml:space="preserve">, it </w:t>
+      </w:r>
+      <w:del w:id="105" w:author="Dominic LaRoche" w:date="2015-10-28T15:08:00Z">
+        <w:r>
+          <w:rPr>
+            <w:rFonts w:ascii="Arial" w:hAnsi="Arial" w:cs="Arial"/>
+            <w:sz w:val="22"/>
+            <w:szCs w:val="22"/>
+          </w:rPr>
+          <w:delText xml:space="preserve">also </w:delText>
+        </w:r>
+      </w:del>
+      <w:r>
+        <w:rPr>
+          <w:rFonts w:ascii="Arial" w:hAnsi="Arial" w:cs="Arial"/>
+          <w:sz w:val="22"/>
+          <w:szCs w:val="22"/>
+        </w:rPr>
+        <w:t>collects patients’ genotypes after</w:t>
+      </w:r>
+      <w:r>
+        <w:rPr>
+          <w:rFonts w:ascii="Arial" w:hAnsi="Arial" w:cs="Arial"/>
+          <w:sz w:val="22"/>
+          <w:szCs w:val="22"/>
+        </w:rPr>
+        <w:t xml:space="preserve"> a blood test</w:t>
+      </w:r>
+      <w:del w:id="106" w:author="Dominic LaRoche" w:date="2015-10-28T15:09:00Z">
+        <w:r>
+          <w:rPr>
+            <w:rFonts w:ascii="Arial" w:hAnsi="Arial" w:cs="Arial"/>
+            <w:sz w:val="22"/>
+            <w:szCs w:val="22"/>
+          </w:rPr>
+          <w:delText xml:space="preserve"> if obtained </w:delText>
+        </w:r>
+        <w:r>
+          <w:rPr>
+            <w:rFonts w:ascii="Arial" w:hAnsi="Arial" w:cs="Arial"/>
+            <w:sz w:val="22"/>
+            <w:szCs w:val="22"/>
+          </w:rPr>
+          <w:delText>authorization</w:delText>
+        </w:r>
+      </w:del>
+      <w:r>
+        <w:rPr>
+          <w:rFonts w:ascii="Arial" w:hAnsi="Arial" w:cs="Arial"/>
+          <w:sz w:val="22"/>
+          <w:szCs w:val="22"/>
+        </w:rPr>
+        <w:t>. T</w:t>
       </w:r>
       <w:r>
         <w:rPr>
@@ -6418,16 +7387,7 @@
           <w:sz w:val="22"/>
           <w:szCs w:val="22"/>
         </w:rPr>
-        <w:t xml:space="preserve">etic markers for </w:t>
-      </w:r>
-      <w:r>
-        <w:rPr>
-          <w:rFonts w:ascii="Arial" w:hAnsi="Arial" w:cs="Arial"/>
-          <w:sz w:val="22"/>
-          <w:szCs w:val="22"/>
-        </w:rPr>
-        <w:lastRenderedPageBreak/>
-        <w:t>various</w:t>
+        <w:t>etic markers for various</w:t>
       </w:r>
       <w:r>
         <w:rPr>
@@ -6549,7 +7509,97 @@
           <w:sz w:val="22"/>
           <w:szCs w:val="22"/>
         </w:rPr>
-        <w:t>d bladder cancer, have validated this hypothesis. We are in hope to validate more epistatic</w:t>
+        <w:t xml:space="preserve">d bladder cancer, </w:t>
+      </w:r>
+      <w:del w:id="107" w:author="Dominic LaRoche" w:date="2015-10-28T15:10:00Z">
+        <w:r>
+          <w:rPr>
+            <w:rFonts w:ascii="Arial" w:hAnsi="Arial" w:cs="Arial"/>
+            <w:sz w:val="22"/>
+            <w:szCs w:val="22"/>
+          </w:rPr>
+          <w:delText>have validated</w:delText>
+        </w:r>
+      </w:del>
+      <w:commentRangeStart w:id="108"/>
+      <w:ins w:id="109" w:author="Dominic LaRoche" w:date="2015-10-28T15:10:00Z">
+        <w:r>
+          <w:rPr>
+            <w:rFonts w:ascii="Arial" w:hAnsi="Arial" w:cs="Arial"/>
+            <w:sz w:val="22"/>
+            <w:szCs w:val="22"/>
+          </w:rPr>
+          <w:t>support</w:t>
+        </w:r>
+        <w:commentRangeEnd w:id="108"/>
+        <w:r>
+          <w:rPr>
+            <w:rStyle w:val="CommentReference"/>
+          </w:rPr>
+          <w:commentReference w:id="108"/>
+        </w:r>
+      </w:ins>
+      <w:r>
+        <w:rPr>
+          <w:rFonts w:ascii="Arial" w:hAnsi="Arial" w:cs="Arial"/>
+          <w:sz w:val="22"/>
+          <w:szCs w:val="22"/>
+        </w:rPr>
+        <w:t xml:space="preserve"> this hypothesis. We </w:t>
+      </w:r>
+      <w:del w:id="110" w:author="Dominic LaRoche" w:date="2015-10-28T15:11:00Z">
+        <w:r>
+          <w:rPr>
+            <w:rFonts w:ascii="Arial" w:hAnsi="Arial" w:cs="Arial"/>
+            <w:sz w:val="22"/>
+            <w:szCs w:val="22"/>
+          </w:rPr>
+          <w:delText xml:space="preserve">are in </w:delText>
+        </w:r>
+      </w:del>
+      <w:r>
+        <w:rPr>
+          <w:rFonts w:ascii="Arial" w:hAnsi="Arial" w:cs="Arial"/>
+          <w:sz w:val="22"/>
+          <w:szCs w:val="22"/>
+        </w:rPr>
+        <w:t xml:space="preserve">hope to </w:t>
+      </w:r>
+      <w:del w:id="111" w:author="Dominic LaRoche" w:date="2015-10-28T15:11:00Z">
+        <w:r>
+          <w:rPr>
+            <w:rFonts w:ascii="Arial" w:hAnsi="Arial" w:cs="Arial"/>
+            <w:sz w:val="22"/>
+            <w:szCs w:val="22"/>
+          </w:rPr>
+          <w:delText xml:space="preserve">validate </w:delText>
+        </w:r>
+      </w:del>
+      <w:ins w:id="112" w:author="Dominic LaRoche" w:date="2015-10-28T15:11:00Z">
+        <w:r>
+          <w:rPr>
+            <w:rFonts w:ascii="Arial" w:hAnsi="Arial" w:cs="Arial"/>
+            <w:sz w:val="22"/>
+            <w:szCs w:val="22"/>
+          </w:rPr>
+          <w:t>discover</w:t>
+        </w:r>
+        <w:r>
+          <w:rPr>
+            <w:rFonts w:ascii="Arial" w:hAnsi="Arial" w:cs="Arial"/>
+            <w:sz w:val="22"/>
+            <w:szCs w:val="22"/>
+          </w:rPr>
+          <w:t xml:space="preserve"> </w:t>
+        </w:r>
+      </w:ins>
+      <w:r>
+        <w:rPr>
+          <w:rFonts w:ascii="Arial" w:hAnsi="Arial" w:cs="Arial"/>
+          <w:sz w:val="22"/>
+          <w:szCs w:val="22"/>
+        </w:rPr>
+        <w:t>more epistatic</w:t>
       </w:r>
       <w:r>
         <w:rPr>
@@ -6575,7 +7625,53 @@
           <w:sz w:val="22"/>
           <w:szCs w:val="22"/>
         </w:rPr>
-        <w:t xml:space="preserve">We will prioritize top five complex diseases with </w:t>
+        <w:t xml:space="preserve">We will prioritize </w:t>
+      </w:r>
+      <w:commentRangeStart w:id="113"/>
+      <w:del w:id="114" w:author="Dominic LaRoche" w:date="2015-10-28T15:12:00Z">
+        <w:r>
+          <w:rPr>
+            <w:rFonts w:ascii="Arial" w:hAnsi="Arial" w:cs="Arial"/>
+            <w:sz w:val="22"/>
+            <w:szCs w:val="22"/>
+          </w:rPr>
+          <w:delText>top</w:delText>
+        </w:r>
+      </w:del>
+      <w:ins w:id="115" w:author="Dominic LaRoche" w:date="2015-10-28T15:12:00Z">
+        <w:r>
+          <w:rPr>
+            <w:rFonts w:ascii="Arial" w:hAnsi="Arial" w:cs="Arial"/>
+            <w:sz w:val="22"/>
+            <w:szCs w:val="22"/>
+          </w:rPr>
+          <w:t xml:space="preserve">the top </w:t>
+        </w:r>
+      </w:ins>
+      <w:del w:id="116" w:author="Dominic LaRoche" w:date="2015-10-28T15:12:00Z">
+        <w:r>
+          <w:rPr>
+            <w:rFonts w:ascii="Arial" w:hAnsi="Arial" w:cs="Arial"/>
+            <w:sz w:val="22"/>
+            <w:szCs w:val="22"/>
+          </w:rPr>
+          <w:delText xml:space="preserve"> </w:delText>
+        </w:r>
+      </w:del>
+      <w:commentRangeEnd w:id="113"/>
+      <w:r>
+        <w:rPr>
+          <w:rStyle w:val="CommentReference"/>
+        </w:rPr>
+        <w:commentReference w:id="113"/>
+      </w:r>
+      <w:r>
+        <w:rPr>
+          <w:rFonts w:ascii="Arial" w:hAnsi="Arial" w:cs="Arial"/>
+          <w:sz w:val="22"/>
+          <w:szCs w:val="22"/>
+        </w:rPr>
+        <w:t xml:space="preserve">five complex diseases with </w:t>
       </w:r>
       <w:r>
         <w:rPr>
@@ -6615,7 +7711,16 @@
           <w:sz w:val="22"/>
           <w:szCs w:val="22"/>
         </w:rPr>
-        <w:t xml:space="preserve">by our MFA approach (SA 1.1 and 1.2). The selection of validation diseases will comply with the expertise of EMERGE team because </w:t>
+        <w:t xml:space="preserve">by our MFA approach (SA 1.1 and 1.2). </w:t>
+      </w:r>
+      <w:commentRangeStart w:id="117"/>
+      <w:r>
+        <w:rPr>
+          <w:rFonts w:ascii="Arial" w:hAnsi="Arial" w:cs="Arial"/>
+          <w:sz w:val="22"/>
+          <w:szCs w:val="22"/>
+        </w:rPr>
+        <w:t xml:space="preserve">The selection of validation diseases will comply with the expertise of EMERGE team because </w:t>
       </w:r>
       <w:r>
         <w:rPr>
@@ -6668,6 +7773,13 @@
         </w:rPr>
         <w:t>a validation study</w:t>
       </w:r>
+      <w:commentRangeEnd w:id="117"/>
+      <w:r>
+        <w:rPr>
+          <w:rStyle w:val="CommentReference"/>
+        </w:rPr>
+        <w:commentReference w:id="117"/>
+      </w:r>
       <w:r>
         <w:rPr>
           <w:rFonts w:ascii="Arial" w:hAnsi="Arial" w:cs="Arial"/>
@@ -6847,15 +7959,33 @@
           <w:sz w:val="22"/>
           <w:szCs w:val="22"/>
         </w:rPr>
-        <w:t xml:space="preserve">false discovery rate, if </w:t>
-      </w:r>
-      <w:r>
-        <w:rPr>
-          <w:rFonts w:ascii="Arial" w:hAnsi="Arial" w:cs="Arial"/>
-          <w:sz w:val="22"/>
-          <w:szCs w:val="22"/>
-        </w:rPr>
-        <w:t xml:space="preserve">necessary. </w:t>
+        <w:t>false discovery rate</w:t>
+      </w:r>
+      <w:del w:id="118" w:author="Dominic LaRoche" w:date="2015-10-28T15:16:00Z">
+        <w:r>
+          <w:rPr>
+            <w:rFonts w:ascii="Arial" w:hAnsi="Arial" w:cs="Arial"/>
+            <w:sz w:val="22"/>
+            <w:szCs w:val="22"/>
+          </w:rPr>
+          <w:delText xml:space="preserve">, if </w:delText>
+        </w:r>
+        <w:r>
+          <w:rPr>
+            <w:rFonts w:ascii="Arial" w:hAnsi="Arial" w:cs="Arial"/>
+            <w:sz w:val="22"/>
+            <w:szCs w:val="22"/>
+          </w:rPr>
+          <w:delText>necessary</w:delText>
+        </w:r>
+      </w:del>
+      <w:r>
+        <w:rPr>
+          <w:rFonts w:ascii="Arial" w:hAnsi="Arial" w:cs="Arial"/>
+          <w:sz w:val="22"/>
+          <w:szCs w:val="22"/>
+        </w:rPr>
+        <w:t xml:space="preserve">. </w:t>
       </w:r>
     </w:p>
     <w:p>
@@ -6945,15 +8075,51 @@
           <w:sz w:val="22"/>
           <w:szCs w:val="22"/>
         </w:rPr>
-        <w:t xml:space="preserve"> a long-range chromatin interaction. We have extensive experiences on</w:t>
-      </w:r>
-      <w:r>
-        <w:rPr>
-          <w:rFonts w:ascii="Arial" w:hAnsi="Arial" w:cs="Arial"/>
-          <w:sz w:val="22"/>
-          <w:szCs w:val="22"/>
-        </w:rPr>
-        <w:t xml:space="preserve"> search</w:t>
+        <w:t xml:space="preserve"> a long-range chromatin interaction. We have extensive experience</w:t>
+      </w:r>
+      <w:del w:id="119" w:author="Dominic LaRoche" w:date="2015-10-28T15:17:00Z">
+        <w:r>
+          <w:rPr>
+            <w:rFonts w:ascii="Arial" w:hAnsi="Arial" w:cs="Arial"/>
+            <w:sz w:val="22"/>
+            <w:szCs w:val="22"/>
+          </w:rPr>
+          <w:delText>s</w:delText>
+        </w:r>
+      </w:del>
+      <w:r>
+        <w:rPr>
+          <w:rFonts w:ascii="Arial" w:hAnsi="Arial" w:cs="Arial"/>
+          <w:sz w:val="22"/>
+          <w:szCs w:val="22"/>
+        </w:rPr>
+        <w:t xml:space="preserve"> </w:t>
+      </w:r>
+      <w:del w:id="120" w:author="Dominic LaRoche" w:date="2015-10-28T15:17:00Z">
+        <w:r>
+          <w:rPr>
+            <w:rFonts w:ascii="Arial" w:hAnsi="Arial" w:cs="Arial"/>
+            <w:sz w:val="22"/>
+            <w:szCs w:val="22"/>
+          </w:rPr>
+          <w:delText>on</w:delText>
+        </w:r>
+        <w:r>
+          <w:rPr>
+            <w:rFonts w:ascii="Arial" w:hAnsi="Arial" w:cs="Arial"/>
+            <w:sz w:val="22"/>
+            <w:szCs w:val="22"/>
+          </w:rPr>
+          <w:delText xml:space="preserve"> </w:delText>
+        </w:r>
+      </w:del>
+      <w:r>
+        <w:rPr>
+          <w:rFonts w:ascii="Arial" w:hAnsi="Arial" w:cs="Arial"/>
+          <w:sz w:val="22"/>
+          <w:szCs w:val="22"/>
+        </w:rPr>
+        <w:t>search</w:t>
       </w:r>
       <w:r>
         <w:rPr>
@@ -6977,8 +8143,28 @@
           <w:sz w:val="22"/>
           <w:szCs w:val="22"/>
         </w:rPr>
-        <w:t xml:space="preserve"> from ENCODE datasets by</w:t>
-      </w:r>
+        <w:t xml:space="preserve"> from ENCODE datasets </w:t>
+      </w:r>
+      <w:ins w:id="121" w:author="Dominic LaRoche" w:date="2015-10-28T15:18:00Z">
+        <w:r>
+          <w:rPr>
+            <w:rFonts w:ascii="Arial" w:hAnsi="Arial" w:cs="Arial"/>
+            <w:sz w:val="22"/>
+            <w:szCs w:val="22"/>
+          </w:rPr>
+          <w:t>from</w:t>
+        </w:r>
+      </w:ins>
+      <w:del w:id="122" w:author="Dominic LaRoche" w:date="2015-10-28T15:18:00Z">
+        <w:r>
+          <w:rPr>
+            <w:rFonts w:ascii="Arial" w:hAnsi="Arial" w:cs="Arial"/>
+            <w:sz w:val="22"/>
+            <w:szCs w:val="22"/>
+          </w:rPr>
+          <w:delText>by</w:delText>
+        </w:r>
+      </w:del>
       <w:r>
         <w:rPr>
           <w:rFonts w:ascii="Arial" w:hAnsi="Arial" w:cs="Arial"/>
@@ -7037,7 +8223,45 @@
           <w:sz w:val="22"/>
           <w:szCs w:val="22"/>
         </w:rPr>
-        <w:t>Upon complete this sub aim, w</w:t>
+        <w:t>Upon complet</w:t>
+      </w:r>
+      <w:ins w:id="123" w:author="Dominic LaRoche" w:date="2015-10-28T15:18:00Z">
+        <w:r>
+          <w:rPr>
+            <w:rFonts w:ascii="Arial" w:hAnsi="Arial" w:cs="Arial"/>
+            <w:sz w:val="22"/>
+            <w:szCs w:val="22"/>
+          </w:rPr>
+          <w:t>ion</w:t>
+        </w:r>
+      </w:ins>
+      <w:del w:id="124" w:author="Dominic LaRoche" w:date="2015-10-28T15:18:00Z">
+        <w:r>
+          <w:rPr>
+            <w:rFonts w:ascii="Arial" w:hAnsi="Arial" w:cs="Arial"/>
+            <w:sz w:val="22"/>
+            <w:szCs w:val="22"/>
+          </w:rPr>
+          <w:delText>e</w:delText>
+        </w:r>
+      </w:del>
+      <w:ins w:id="125" w:author="Dominic LaRoche" w:date="2015-10-28T15:18:00Z">
+        <w:r>
+          <w:rPr>
+            <w:rFonts w:ascii="Arial" w:hAnsi="Arial" w:cs="Arial"/>
+            <w:sz w:val="22"/>
+            <w:szCs w:val="22"/>
+          </w:rPr>
+          <w:t xml:space="preserve"> of</w:t>
+        </w:r>
+      </w:ins>
+      <w:r>
+        <w:rPr>
+          <w:rFonts w:ascii="Arial" w:hAnsi="Arial" w:cs="Arial"/>
+          <w:sz w:val="22"/>
+          <w:szCs w:val="22"/>
+        </w:rPr>
+        <w:t xml:space="preserve"> this sub aim, w</w:t>
       </w:r>
       <w:r>
         <w:rPr>
@@ -7149,16 +8373,64 @@
           <w:sz w:val="22"/>
           <w:szCs w:val="22"/>
         </w:rPr>
-        <w:t xml:space="preserve"> individ</w:t>
-      </w:r>
-      <w:r>
-        <w:rPr>
-          <w:rFonts w:ascii="Arial" w:hAnsi="Arial" w:cs="Arial"/>
-          <w:sz w:val="22"/>
-          <w:szCs w:val="22"/>
-        </w:rPr>
-        <w:t>ual ones</w:t>
-      </w:r>
+        <w:t xml:space="preserve"> </w:t>
+      </w:r>
+      <w:ins w:id="126" w:author="Dominic LaRoche" w:date="2015-10-28T15:18:00Z">
+        <w:r>
+          <w:rPr>
+            <w:rFonts w:ascii="Arial" w:hAnsi="Arial" w:cs="Arial"/>
+            <w:sz w:val="22"/>
+            <w:szCs w:val="22"/>
+          </w:rPr>
+          <w:t xml:space="preserve">corresponding </w:t>
+        </w:r>
+      </w:ins>
+      <w:r>
+        <w:rPr>
+          <w:rFonts w:ascii="Arial" w:hAnsi="Arial" w:cs="Arial"/>
+          <w:sz w:val="22"/>
+          <w:szCs w:val="22"/>
+        </w:rPr>
+        <w:t>individ</w:t>
+      </w:r>
+      <w:r>
+        <w:rPr>
+          <w:rFonts w:ascii="Arial" w:hAnsi="Arial" w:cs="Arial"/>
+          <w:sz w:val="22"/>
+          <w:szCs w:val="22"/>
+        </w:rPr>
+        <w:t xml:space="preserve">ual </w:t>
+      </w:r>
+      <w:ins w:id="127" w:author="Dominic LaRoche" w:date="2015-10-28T15:19:00Z">
+        <w:r>
+          <w:rPr>
+            <w:rFonts w:ascii="Arial" w:hAnsi="Arial" w:cs="Arial"/>
+            <w:sz w:val="22"/>
+            <w:szCs w:val="22"/>
+          </w:rPr>
+          <w:t>bio</w:t>
+        </w:r>
+      </w:ins>
+      <w:ins w:id="128" w:author="Dominic LaRoche" w:date="2015-10-28T15:18:00Z">
+        <w:r>
+          <w:rPr>
+            <w:rFonts w:ascii="Arial" w:hAnsi="Arial" w:cs="Arial"/>
+            <w:sz w:val="22"/>
+            <w:szCs w:val="22"/>
+          </w:rPr>
+          <w:t>markers</w:t>
+        </w:r>
+      </w:ins>
+      <w:del w:id="129" w:author="Dominic LaRoche" w:date="2015-10-28T15:18:00Z">
+        <w:r>
+          <w:rPr>
+            <w:rFonts w:ascii="Arial" w:hAnsi="Arial" w:cs="Arial"/>
+            <w:sz w:val="22"/>
+            <w:szCs w:val="22"/>
+          </w:rPr>
+          <w:delText>ones</w:delText>
+        </w:r>
+      </w:del>
       <w:r>
         <w:rPr>
           <w:rFonts w:ascii="Arial" w:hAnsi="Arial" w:cs="Arial"/>
@@ -7352,14 +8624,16 @@
         </w:rPr>
         <w:t xml:space="preserve"> 2000 SNPs</w:t>
       </w:r>
-      <w:r>
-        <w:rPr>
-          <w:rFonts w:ascii="Arial" w:hAnsi="Arial"/>
-          <w:sz w:val="22"/>
-          <w:szCs w:val="22"/>
-        </w:rPr>
-        <w:t>, a smaller and older dataset than what we carry out here</w:t>
-      </w:r>
+      <w:del w:id="130" w:author="Dominic LaRoche" w:date="2015-10-28T15:21:00Z">
+        <w:r>
+          <w:rPr>
+            <w:rFonts w:ascii="Arial" w:hAnsi="Arial"/>
+            <w:sz w:val="22"/>
+            <w:szCs w:val="22"/>
+          </w:rPr>
+          <w:delText>, a smaller and older dataset than what we carry out here</w:delText>
+        </w:r>
+      </w:del>
       <w:r>
         <w:rPr>
           <w:rFonts w:ascii="Arial" w:hAnsi="Arial"/>
@@ -7454,7 +8728,25 @@
           <w:sz w:val="22"/>
           <w:szCs w:val="22"/>
         </w:rPr>
-        <w:t>diseases mechanisms</w:t>
+        <w:t>disease</w:t>
+      </w:r>
+      <w:del w:id="131" w:author="Dominic LaRoche" w:date="2015-10-28T15:22:00Z">
+        <w:r>
+          <w:rPr>
+            <w:rFonts w:ascii="Arial" w:hAnsi="Arial"/>
+            <w:sz w:val="22"/>
+            <w:szCs w:val="22"/>
+          </w:rPr>
+          <w:delText>s</w:delText>
+        </w:r>
+      </w:del>
+      <w:r>
+        <w:rPr>
+          <w:rFonts w:ascii="Arial" w:hAnsi="Arial"/>
+          <w:sz w:val="22"/>
+          <w:szCs w:val="22"/>
+        </w:rPr>
+        <w:t xml:space="preserve"> mechanisms</w:t>
       </w:r>
       <w:r>
         <w:rPr>
@@ -7478,16 +8770,54 @@
           <w:sz w:val="22"/>
           <w:szCs w:val="22"/>
         </w:rPr>
-        <w:t xml:space="preserve"> We also expect half of the prioritized SNP pairs can be validated by EMERGE, </w:t>
-      </w:r>
-      <w:r>
-        <w:rPr>
-          <w:rFonts w:ascii="Arial" w:hAnsi="Arial"/>
-          <w:sz w:val="22"/>
-          <w:szCs w:val="22"/>
-        </w:rPr>
-        <w:t>based on our explorer on</w:t>
-      </w:r>
+        <w:t xml:space="preserve"> We also expect</w:t>
+      </w:r>
+      <w:ins w:id="132" w:author="Dominic LaRoche" w:date="2015-10-28T15:22:00Z">
+        <w:r>
+          <w:rPr>
+            <w:rFonts w:ascii="Arial" w:hAnsi="Arial"/>
+            <w:sz w:val="22"/>
+            <w:szCs w:val="22"/>
+          </w:rPr>
+          <w:t xml:space="preserve"> that</w:t>
+        </w:r>
+      </w:ins>
+      <w:r>
+        <w:rPr>
+          <w:rFonts w:ascii="Arial" w:hAnsi="Arial"/>
+          <w:sz w:val="22"/>
+          <w:szCs w:val="22"/>
+        </w:rPr>
+        <w:t xml:space="preserve"> half of the prioritized SNP pairs can be validated by EMERGE, </w:t>
+      </w:r>
+      <w:r>
+        <w:rPr>
+          <w:rFonts w:ascii="Arial" w:hAnsi="Arial"/>
+          <w:sz w:val="22"/>
+          <w:szCs w:val="22"/>
+        </w:rPr>
+        <w:t>based on our explor</w:t>
+      </w:r>
+      <w:ins w:id="133" w:author="Dominic LaRoche" w:date="2015-10-28T15:22:00Z">
+        <w:r>
+          <w:rPr>
+            <w:rFonts w:ascii="Arial" w:hAnsi="Arial"/>
+            <w:sz w:val="22"/>
+            <w:szCs w:val="22"/>
+          </w:rPr>
+          <w:t xml:space="preserve">atory </w:t>
+        </w:r>
+      </w:ins>
+      <w:del w:id="134" w:author="Dominic LaRoche" w:date="2015-10-28T15:22:00Z">
+        <w:r>
+          <w:rPr>
+            <w:rFonts w:ascii="Arial" w:hAnsi="Arial"/>
+            <w:sz w:val="22"/>
+            <w:szCs w:val="22"/>
+          </w:rPr>
+          <w:delText>er on</w:delText>
+        </w:r>
+      </w:del>
       <w:r>
         <w:rPr>
           <w:rFonts w:ascii="Arial" w:hAnsi="Arial"/>
@@ -7605,7 +8935,25 @@
           <w:sz w:val="22"/>
           <w:szCs w:val="22"/>
         </w:rPr>
-        <w:t>The success may rely</w:t>
+        <w:t xml:space="preserve">The success </w:t>
+      </w:r>
+      <w:ins w:id="135" w:author="Dominic LaRoche" w:date="2015-10-28T15:23:00Z">
+        <w:r>
+          <w:rPr>
+            <w:rFonts w:ascii="Arial" w:hAnsi="Arial"/>
+            <w:sz w:val="22"/>
+            <w:szCs w:val="22"/>
+          </w:rPr>
+          <w:t xml:space="preserve">of this aim </w:t>
+        </w:r>
+      </w:ins>
+      <w:r>
+        <w:rPr>
+          <w:rFonts w:ascii="Arial" w:hAnsi="Arial"/>
+          <w:sz w:val="22"/>
+          <w:szCs w:val="22"/>
+        </w:rPr>
+        <w:t>may rely</w:t>
       </w:r>
       <w:r>
         <w:rPr>
@@ -7693,15 +9041,97 @@
           <w:sz w:val="22"/>
           <w:szCs w:val="22"/>
         </w:rPr>
-        <w:t xml:space="preserve"> the balance influence from different groups, which may be too simple. If necessary, we will</w:t>
-      </w:r>
-      <w:r>
-        <w:rPr>
-          <w:rFonts w:ascii="Arial" w:hAnsi="Arial"/>
-          <w:sz w:val="22"/>
-          <w:szCs w:val="22"/>
-        </w:rPr>
-        <w:t xml:space="preserve"> seek for collaboration with our</w:t>
+        <w:t xml:space="preserve"> </w:t>
+      </w:r>
+      <w:del w:id="136" w:author="Dominic LaRoche" w:date="2015-10-28T15:23:00Z">
+        <w:r>
+          <w:rPr>
+            <w:rFonts w:ascii="Arial" w:hAnsi="Arial"/>
+            <w:sz w:val="22"/>
+            <w:szCs w:val="22"/>
+          </w:rPr>
+          <w:delText>the</w:delText>
+        </w:r>
+      </w:del>
+      <w:r>
+        <w:rPr>
+          <w:rFonts w:ascii="Arial" w:hAnsi="Arial"/>
+          <w:sz w:val="22"/>
+          <w:szCs w:val="22"/>
+        </w:rPr>
+        <w:t xml:space="preserve"> balance</w:t>
+      </w:r>
+      <w:ins w:id="137" w:author="Dominic LaRoche" w:date="2015-10-28T15:23:00Z">
+        <w:r>
+          <w:rPr>
+            <w:rFonts w:ascii="Arial" w:hAnsi="Arial"/>
+            <w:sz w:val="22"/>
+            <w:szCs w:val="22"/>
+          </w:rPr>
+          <w:t>d</w:t>
+        </w:r>
+      </w:ins>
+      <w:r>
+        <w:rPr>
+          <w:rFonts w:ascii="Arial" w:hAnsi="Arial"/>
+          <w:sz w:val="22"/>
+          <w:szCs w:val="22"/>
+        </w:rPr>
+        <w:t xml:space="preserve"> influence from different groups, which may be too simpl</w:t>
+      </w:r>
+      <w:ins w:id="138" w:author="Dominic LaRoche" w:date="2015-10-28T15:23:00Z">
+        <w:r>
+          <w:rPr>
+            <w:rFonts w:ascii="Arial" w:hAnsi="Arial"/>
+            <w:sz w:val="22"/>
+            <w:szCs w:val="22"/>
+          </w:rPr>
+          <w:t>istic</w:t>
+        </w:r>
+      </w:ins>
+      <w:del w:id="139" w:author="Dominic LaRoche" w:date="2015-10-28T15:23:00Z">
+        <w:r>
+          <w:rPr>
+            <w:rFonts w:ascii="Arial" w:hAnsi="Arial"/>
+            <w:sz w:val="22"/>
+            <w:szCs w:val="22"/>
+          </w:rPr>
+          <w:delText>e</w:delText>
+        </w:r>
+      </w:del>
+      <w:r>
+        <w:rPr>
+          <w:rFonts w:ascii="Arial" w:hAnsi="Arial"/>
+          <w:sz w:val="22"/>
+          <w:szCs w:val="22"/>
+        </w:rPr>
+        <w:t>. If necessary, we will</w:t>
+      </w:r>
+      <w:r>
+        <w:rPr>
+          <w:rFonts w:ascii="Arial" w:hAnsi="Arial"/>
+          <w:sz w:val="22"/>
+          <w:szCs w:val="22"/>
+        </w:rPr>
+        <w:t xml:space="preserve"> seek </w:t>
+      </w:r>
+      <w:del w:id="140" w:author="Dominic LaRoche" w:date="2015-10-28T15:24:00Z">
+        <w:r>
+          <w:rPr>
+            <w:rFonts w:ascii="Arial" w:hAnsi="Arial"/>
+            <w:sz w:val="22"/>
+            <w:szCs w:val="22"/>
+          </w:rPr>
+          <w:delText>for</w:delText>
+        </w:r>
+      </w:del>
+      <w:r>
+        <w:rPr>
+          <w:rFonts w:ascii="Arial" w:hAnsi="Arial"/>
+          <w:sz w:val="22"/>
+          <w:szCs w:val="22"/>
+        </w:rPr>
+        <w:t xml:space="preserve"> collaboration with our</w:t>
       </w:r>
       <w:r>
         <w:rPr>
@@ -7733,7 +9163,43 @@
           <w:sz w:val="22"/>
           <w:szCs w:val="22"/>
         </w:rPr>
-        <w:t xml:space="preserve"> algorithm. Alternatively, we can try multiple principal component analysis [ref] and multiply non-negative matrix fact</w:t>
+        <w:t xml:space="preserve"> algorithm. Alternatively, we can </w:t>
+      </w:r>
+      <w:del w:id="141" w:author="Dominic LaRoche" w:date="2015-10-28T15:24:00Z">
+        <w:r>
+          <w:rPr>
+            <w:rFonts w:ascii="Arial" w:hAnsi="Arial"/>
+            <w:sz w:val="22"/>
+            <w:szCs w:val="22"/>
+          </w:rPr>
+          <w:delText xml:space="preserve">try </w:delText>
+        </w:r>
+      </w:del>
+      <w:ins w:id="142" w:author="Dominic LaRoche" w:date="2015-10-28T15:24:00Z">
+        <w:r>
+          <w:rPr>
+            <w:rFonts w:ascii="Arial" w:hAnsi="Arial"/>
+            <w:sz w:val="22"/>
+            <w:szCs w:val="22"/>
+          </w:rPr>
+          <w:t>implement</w:t>
+        </w:r>
+        <w:r>
+          <w:rPr>
+            <w:rFonts w:ascii="Arial" w:hAnsi="Arial"/>
+            <w:sz w:val="22"/>
+            <w:szCs w:val="22"/>
+          </w:rPr>
+          <w:t xml:space="preserve"> </w:t>
+        </w:r>
+      </w:ins>
+      <w:r>
+        <w:rPr>
+          <w:rFonts w:ascii="Arial" w:hAnsi="Arial"/>
+          <w:sz w:val="22"/>
+          <w:szCs w:val="22"/>
+        </w:rPr>
+        <w:t>multiple principal component analysis [ref] and multiply non-negative matrix fact</w:t>
       </w:r>
       <w:r>
         <w:rPr>
@@ -7743,21 +9209,61 @@
         </w:rPr>
         <w:t>orization</w:t>
       </w:r>
-      <w:r>
-        <w:rPr>
-          <w:rFonts w:ascii="Arial" w:hAnsi="Arial"/>
-          <w:sz w:val="22"/>
-          <w:szCs w:val="22"/>
-        </w:rPr>
-        <w:t>,</w:t>
-      </w:r>
-      <w:r>
-        <w:rPr>
-          <w:rFonts w:ascii="Arial" w:hAnsi="Arial"/>
-          <w:sz w:val="22"/>
-          <w:szCs w:val="22"/>
-        </w:rPr>
-        <w:t xml:space="preserve"> which has </w:t>
+      <w:ins w:id="143" w:author="Dominic LaRoche" w:date="2015-10-28T15:24:00Z">
+        <w:r>
+          <w:rPr>
+            <w:rFonts w:ascii="Arial" w:hAnsi="Arial"/>
+            <w:sz w:val="22"/>
+            <w:szCs w:val="22"/>
+          </w:rPr>
+          <w:t>.</w:t>
+        </w:r>
+      </w:ins>
+      <w:del w:id="144" w:author="Dominic LaRoche" w:date="2015-10-28T15:24:00Z">
+        <w:r>
+          <w:rPr>
+            <w:rFonts w:ascii="Arial" w:hAnsi="Arial"/>
+            <w:sz w:val="22"/>
+            <w:szCs w:val="22"/>
+          </w:rPr>
+          <w:delText>,</w:delText>
+        </w:r>
+      </w:del>
+      <w:r>
+        <w:rPr>
+          <w:rFonts w:ascii="Arial" w:hAnsi="Arial"/>
+          <w:sz w:val="22"/>
+          <w:szCs w:val="22"/>
+        </w:rPr>
+        <w:t xml:space="preserve"> </w:t>
+      </w:r>
+      <w:del w:id="145" w:author="Dominic LaRoche" w:date="2015-10-28T15:24:00Z">
+        <w:r>
+          <w:rPr>
+            <w:rFonts w:ascii="Arial" w:hAnsi="Arial"/>
+            <w:sz w:val="22"/>
+            <w:szCs w:val="22"/>
+          </w:rPr>
+          <w:delText>which has</w:delText>
+        </w:r>
+      </w:del>
+      <w:ins w:id="146" w:author="Dominic LaRoche" w:date="2015-10-28T15:24:00Z">
+        <w:r>
+          <w:rPr>
+            <w:rFonts w:ascii="Arial" w:hAnsi="Arial"/>
+            <w:sz w:val="22"/>
+            <w:szCs w:val="22"/>
+          </w:rPr>
+          <w:t>These methods have</w:t>
+        </w:r>
+      </w:ins>
+      <w:r>
+        <w:rPr>
+          <w:rFonts w:ascii="Arial" w:hAnsi="Arial"/>
+          <w:sz w:val="22"/>
+          <w:szCs w:val="22"/>
+        </w:rPr>
+        <w:t xml:space="preserve"> </w:t>
       </w:r>
       <w:r>
         <w:rPr>
@@ -7790,23 +9296,105 @@
           <w:sz w:val="22"/>
           <w:szCs w:val="22"/>
         </w:rPr>
-        <w:t>integration and clustering of multiple scale biological data. Another risk is</w:t>
-      </w:r>
-      <w:r>
-        <w:rPr>
-          <w:rFonts w:ascii="Arial" w:hAnsi="Arial"/>
-          <w:sz w:val="22"/>
-          <w:szCs w:val="22"/>
-        </w:rPr>
-        <w:t xml:space="preserve"> potentially</w:t>
-      </w:r>
-      <w:r>
-        <w:rPr>
-          <w:rFonts w:ascii="Arial" w:hAnsi="Arial"/>
-          <w:sz w:val="22"/>
-          <w:szCs w:val="22"/>
-        </w:rPr>
-        <w:t xml:space="preserve"> insufficient power to detect significant cooperative SNPs from already reduced, but still large </w:t>
+        <w:t xml:space="preserve">integration and clustering of multiple scale biological data. Another </w:t>
+      </w:r>
+      <w:ins w:id="147" w:author="Dominic LaRoche" w:date="2015-10-28T15:25:00Z">
+        <w:r>
+          <w:rPr>
+            <w:rFonts w:ascii="Arial" w:hAnsi="Arial"/>
+            <w:sz w:val="22"/>
+            <w:szCs w:val="22"/>
+          </w:rPr>
+          <w:t xml:space="preserve">potential </w:t>
+        </w:r>
+      </w:ins>
+      <w:r>
+        <w:rPr>
+          <w:rFonts w:ascii="Arial" w:hAnsi="Arial"/>
+          <w:sz w:val="22"/>
+          <w:szCs w:val="22"/>
+        </w:rPr>
+        <w:t>risk is</w:t>
+      </w:r>
+      <w:r>
+        <w:rPr>
+          <w:rFonts w:ascii="Arial" w:hAnsi="Arial"/>
+          <w:sz w:val="22"/>
+          <w:szCs w:val="22"/>
+        </w:rPr>
+        <w:t xml:space="preserve"> </w:t>
+      </w:r>
+      <w:del w:id="148" w:author="Dominic LaRoche" w:date="2015-10-28T15:25:00Z">
+        <w:r>
+          <w:rPr>
+            <w:rFonts w:ascii="Arial" w:hAnsi="Arial"/>
+            <w:sz w:val="22"/>
+            <w:szCs w:val="22"/>
+          </w:rPr>
+          <w:delText>potentially</w:delText>
+        </w:r>
+        <w:r>
+          <w:rPr>
+            <w:rFonts w:ascii="Arial" w:hAnsi="Arial"/>
+            <w:sz w:val="22"/>
+            <w:szCs w:val="22"/>
+          </w:rPr>
+          <w:delText xml:space="preserve"> </w:delText>
+        </w:r>
+      </w:del>
+      <w:r>
+        <w:rPr>
+          <w:rFonts w:ascii="Arial" w:hAnsi="Arial"/>
+          <w:sz w:val="22"/>
+          <w:szCs w:val="22"/>
+        </w:rPr>
+        <w:t xml:space="preserve">insufficient power to detect significant cooperative SNPs from </w:t>
+      </w:r>
+      <w:del w:id="149" w:author="Dominic LaRoche" w:date="2015-10-28T15:25:00Z">
+        <w:r>
+          <w:rPr>
+            <w:rFonts w:ascii="Arial" w:hAnsi="Arial"/>
+            <w:sz w:val="22"/>
+            <w:szCs w:val="22"/>
+          </w:rPr>
+          <w:delText xml:space="preserve">already </w:delText>
+        </w:r>
+      </w:del>
+      <w:ins w:id="150" w:author="Dominic LaRoche" w:date="2015-10-28T15:25:00Z">
+        <w:r>
+          <w:rPr>
+            <w:rFonts w:ascii="Arial" w:hAnsi="Arial"/>
+            <w:sz w:val="22"/>
+            <w:szCs w:val="22"/>
+          </w:rPr>
+          <w:t xml:space="preserve">the </w:t>
+        </w:r>
+      </w:ins>
+      <w:r>
+        <w:rPr>
+          <w:rFonts w:ascii="Arial" w:hAnsi="Arial"/>
+          <w:sz w:val="22"/>
+          <w:szCs w:val="22"/>
+        </w:rPr>
+        <w:t>reduced, but still large</w:t>
+      </w:r>
+      <w:ins w:id="151" w:author="Dominic LaRoche" w:date="2015-10-28T15:25:00Z">
+        <w:r>
+          <w:rPr>
+            <w:rFonts w:ascii="Arial" w:hAnsi="Arial"/>
+            <w:sz w:val="22"/>
+            <w:szCs w:val="22"/>
+          </w:rPr>
+          <w:t>,</w:t>
+        </w:r>
+      </w:ins>
+      <w:r>
+        <w:rPr>
+          <w:rFonts w:ascii="Arial" w:hAnsi="Arial"/>
+          <w:sz w:val="22"/>
+          <w:szCs w:val="22"/>
+        </w:rPr>
+        <w:t xml:space="preserve"> </w:t>
       </w:r>
       <w:r>
         <w:rPr>
@@ -7862,7 +9450,43 @@
           <w:sz w:val="22"/>
           <w:szCs w:val="22"/>
         </w:rPr>
-        <w:t xml:space="preserve">SNPs and LD SNPs, which lead to 11 billion combinations. </w:t>
+        <w:t>SNPs and LD SNPs, which lead</w:t>
+      </w:r>
+      <w:ins w:id="152" w:author="Dominic LaRoche" w:date="2015-10-28T15:25:00Z">
+        <w:r>
+          <w:rPr>
+            <w:rFonts w:ascii="Arial" w:hAnsi="Arial"/>
+            <w:sz w:val="22"/>
+            <w:szCs w:val="22"/>
+          </w:rPr>
+          <w:t>s</w:t>
+        </w:r>
+      </w:ins>
+      <w:r>
+        <w:rPr>
+          <w:rFonts w:ascii="Arial" w:hAnsi="Arial"/>
+          <w:sz w:val="22"/>
+          <w:szCs w:val="22"/>
+        </w:rPr>
+        <w:t xml:space="preserve"> to </w:t>
+      </w:r>
+      <w:ins w:id="153" w:author="Dominic LaRoche" w:date="2015-10-28T15:25:00Z">
+        <w:r>
+          <w:rPr>
+            <w:rFonts w:ascii="Arial" w:hAnsi="Arial"/>
+            <w:sz w:val="22"/>
+            <w:szCs w:val="22"/>
+          </w:rPr>
+          <w:t>~</w:t>
+        </w:r>
+      </w:ins>
+      <w:r>
+        <w:rPr>
+          <w:rFonts w:ascii="Arial" w:hAnsi="Arial"/>
+          <w:sz w:val="22"/>
+          <w:szCs w:val="22"/>
+        </w:rPr>
+        <w:t xml:space="preserve">11 billion combinations. </w:t>
       </w:r>
       <w:r>
         <w:rPr>
@@ -7910,16 +9534,64 @@
           <w:sz w:val="22"/>
           <w:szCs w:val="22"/>
         </w:rPr>
-        <w:t>we may be under power for</w:t>
-      </w:r>
-      <w:r>
-        <w:rPr>
-          <w:rFonts w:ascii="Arial" w:hAnsi="Arial"/>
-          <w:sz w:val="22"/>
-          <w:szCs w:val="22"/>
-        </w:rPr>
-        <w:t xml:space="preserve"> such huge</w:t>
-      </w:r>
+        <w:t xml:space="preserve">we may </w:t>
+      </w:r>
+      <w:del w:id="154" w:author="Dominic LaRoche" w:date="2015-10-28T15:26:00Z">
+        <w:r>
+          <w:rPr>
+            <w:rFonts w:ascii="Arial" w:hAnsi="Arial"/>
+            <w:sz w:val="22"/>
+            <w:szCs w:val="22"/>
+          </w:rPr>
+          <w:delText>be under</w:delText>
+        </w:r>
+      </w:del>
+      <w:ins w:id="155" w:author="Dominic LaRoche" w:date="2015-10-28T15:26:00Z">
+        <w:r>
+          <w:rPr>
+            <w:rFonts w:ascii="Arial" w:hAnsi="Arial"/>
+            <w:sz w:val="22"/>
+            <w:szCs w:val="22"/>
+          </w:rPr>
+          <w:t>lack sufficient</w:t>
+        </w:r>
+      </w:ins>
+      <w:r>
+        <w:rPr>
+          <w:rFonts w:ascii="Arial" w:hAnsi="Arial"/>
+          <w:sz w:val="22"/>
+          <w:szCs w:val="22"/>
+        </w:rPr>
+        <w:t xml:space="preserve"> power for</w:t>
+      </w:r>
+      <w:r>
+        <w:rPr>
+          <w:rFonts w:ascii="Arial" w:hAnsi="Arial"/>
+          <w:sz w:val="22"/>
+          <w:szCs w:val="22"/>
+        </w:rPr>
+        <w:t xml:space="preserve"> </w:t>
+      </w:r>
+      <w:del w:id="156" w:author="Dominic LaRoche" w:date="2015-10-28T15:26:00Z">
+        <w:r>
+          <w:rPr>
+            <w:rFonts w:ascii="Arial" w:hAnsi="Arial"/>
+            <w:sz w:val="22"/>
+            <w:szCs w:val="22"/>
+          </w:rPr>
+          <w:delText>such huge</w:delText>
+        </w:r>
+      </w:del>
+      <w:ins w:id="157" w:author="Dominic LaRoche" w:date="2015-10-28T15:26:00Z">
+        <w:r>
+          <w:rPr>
+            <w:rFonts w:ascii="Arial" w:hAnsi="Arial"/>
+            <w:sz w:val="22"/>
+            <w:szCs w:val="22"/>
+          </w:rPr>
+          <w:t>this</w:t>
+        </w:r>
+      </w:ins>
       <w:r>
         <w:rPr>
           <w:rFonts w:ascii="Arial" w:hAnsi="Arial"/>
@@ -7934,16 +9606,54 @@
           <w:sz w:val="22"/>
           <w:szCs w:val="22"/>
         </w:rPr>
-        <w:t xml:space="preserve"> pairwise combinations. If that happen</w:t>
-      </w:r>
-      <w:r>
-        <w:rPr>
-          <w:rFonts w:ascii="Arial" w:hAnsi="Arial"/>
-          <w:sz w:val="22"/>
-          <w:szCs w:val="22"/>
-        </w:rPr>
-        <w:t>s</w:t>
-      </w:r>
+        <w:t xml:space="preserve"> pairwise combinations. </w:t>
+      </w:r>
+      <w:commentRangeStart w:id="158"/>
+      <w:r>
+        <w:rPr>
+          <w:rFonts w:ascii="Arial" w:hAnsi="Arial"/>
+          <w:sz w:val="22"/>
+          <w:szCs w:val="22"/>
+        </w:rPr>
+        <w:t xml:space="preserve">If </w:t>
+      </w:r>
+      <w:ins w:id="159" w:author="Dominic LaRoche" w:date="2015-10-28T15:26:00Z">
+        <w:r>
+          <w:rPr>
+            <w:rFonts w:ascii="Arial" w:hAnsi="Arial"/>
+            <w:sz w:val="22"/>
+            <w:szCs w:val="22"/>
+          </w:rPr>
+          <w:t>we detect insufficient power</w:t>
+        </w:r>
+      </w:ins>
+      <w:commentRangeEnd w:id="158"/>
+      <w:ins w:id="160" w:author="Dominic LaRoche" w:date="2015-10-28T15:27:00Z">
+        <w:r>
+          <w:rPr>
+            <w:rStyle w:val="CommentReference"/>
+          </w:rPr>
+          <w:commentReference w:id="158"/>
+        </w:r>
+      </w:ins>
+      <w:del w:id="161" w:author="Dominic LaRoche" w:date="2015-10-28T15:26:00Z">
+        <w:r>
+          <w:rPr>
+            <w:rFonts w:ascii="Arial" w:hAnsi="Arial"/>
+            <w:sz w:val="22"/>
+            <w:szCs w:val="22"/>
+          </w:rPr>
+          <w:delText>that happen</w:delText>
+        </w:r>
+        <w:r>
+          <w:rPr>
+            <w:rFonts w:ascii="Arial" w:hAnsi="Arial"/>
+            <w:sz w:val="22"/>
+            <w:szCs w:val="22"/>
+          </w:rPr>
+          <w:delText>s</w:delText>
+        </w:r>
+      </w:del>
       <w:r>
         <w:rPr>
           <w:rFonts w:ascii="Arial" w:hAnsi="Arial"/>
@@ -8016,7 +9726,16 @@
           <w:sz w:val="22"/>
           <w:szCs w:val="22"/>
         </w:rPr>
-        <w:t xml:space="preserve">.  Finally, if the </w:t>
+        <w:t>.  Finally</w:t>
+      </w:r>
+      <w:commentRangeStart w:id="162"/>
+      <w:r>
+        <w:rPr>
+          <w:rFonts w:ascii="Arial" w:hAnsi="Arial"/>
+          <w:sz w:val="22"/>
+          <w:szCs w:val="22"/>
+        </w:rPr>
+        <w:t xml:space="preserve">, if the </w:t>
       </w:r>
       <w:proofErr w:type="spellStart"/>
       <w:r>
@@ -8042,7 +9761,31 @@
           <w:sz w:val="22"/>
           <w:szCs w:val="22"/>
         </w:rPr>
-        <w:t>strategy does not work well, we will assess the statistical significance by permuting assays</w:t>
+        <w:t>strategy does not work well</w:t>
+      </w:r>
+      <w:commentRangeEnd w:id="162"/>
+      <w:r>
+        <w:rPr>
+          <w:rStyle w:val="CommentReference"/>
+        </w:rPr>
+        <w:commentReference w:id="162"/>
+      </w:r>
+      <w:r>
+        <w:rPr>
+          <w:rFonts w:ascii="Arial" w:hAnsi="Arial"/>
+          <w:sz w:val="22"/>
+          <w:szCs w:val="22"/>
+        </w:rPr>
+        <w:t xml:space="preserve">, we will assess the </w:t>
+      </w:r>
+      <w:r>
+        <w:rPr>
+          <w:rFonts w:ascii="Arial" w:hAnsi="Arial"/>
+          <w:sz w:val="22"/>
+          <w:szCs w:val="22"/>
+        </w:rPr>
+        <w:lastRenderedPageBreak/>
+        <w:t>statistical significance by permuting assays</w:t>
       </w:r>
       <w:r>
         <w:rPr>
@@ -8090,7 +9833,23 @@
           <w:sz w:val="22"/>
           <w:szCs w:val="22"/>
         </w:rPr>
-        <w:t>oach does not work satisfactorily</w:t>
+        <w:t xml:space="preserve">oach does not work </w:t>
+      </w:r>
+      <w:commentRangeStart w:id="163"/>
+      <w:r>
+        <w:rPr>
+          <w:rFonts w:ascii="Arial" w:hAnsi="Arial"/>
+          <w:sz w:val="22"/>
+          <w:szCs w:val="22"/>
+        </w:rPr>
+        <w:t>satisfactorily</w:t>
+      </w:r>
+      <w:commentRangeEnd w:id="163"/>
+      <w:r>
+        <w:rPr>
+          <w:rStyle w:val="CommentReference"/>
+        </w:rPr>
+        <w:commentReference w:id="163"/>
       </w:r>
       <w:r>
         <w:rPr>
@@ -8114,7 +9873,7 @@
 
 <file path=word/comments.xml><?xml version="1.0" encoding="utf-8"?>
 <w:comments xmlns:wpc="http://schemas.microsoft.com/office/word/2010/wordprocessingCanvas" xmlns:mc="http://schemas.openxmlformats.org/markup-compatibility/2006" xmlns:o="urn:schemas-microsoft-com:office:office" xmlns:r="http://schemas.openxmlformats.org/officeDocument/2006/relationships" xmlns:m="http://schemas.openxmlformats.org/officeDocument/2006/math" xmlns:v="urn:schemas-microsoft-com:vml" xmlns:wp14="http://schemas.microsoft.com/office/word/2010/wordprocessingDrawing" xmlns:wp="http://schemas.openxmlformats.org/drawingml/2006/wordprocessingDrawing" xmlns:w10="urn:schemas-microsoft-com:office:word" xmlns:w="http://schemas.openxmlformats.org/wordprocessingml/2006/main" xmlns:w14="http://schemas.microsoft.com/office/word/2010/wordml" xmlns:w15="http://schemas.microsoft.com/office/word/2012/wordml" xmlns:wpg="http://schemas.microsoft.com/office/word/2010/wordprocessingGroup" xmlns:wpi="http://schemas.microsoft.com/office/word/2010/wordprocessingInk" xmlns:wne="http://schemas.microsoft.com/office/word/2006/wordml" xmlns:wps="http://schemas.microsoft.com/office/word/2010/wordprocessingShape" mc:Ignorable="w14 w15 wp14">
-  <w:comment w:id="0" w:author="Dominic LaRoche" w:date="2015-10-22T09:19:00Z" w:initials="DL">
+  <w:comment w:id="4" w:author="Dominic LaRoche" w:date="2015-10-28T14:36:00Z" w:initials="DL">
     <w:p>
       <w:pPr>
         <w:pStyle w:val="CommentText"/>
@@ -8126,11 +9885,11 @@
         <w:annotationRef/>
       </w:r>
       <w:r>
-        <w:t>Is this necessary to specify?</w:t>
+        <w:t>Is there a citation for this?</w:t>
       </w:r>
     </w:p>
   </w:comment>
-  <w:comment w:id="22" w:author="Dominic LaRoche" w:date="2015-10-22T09:36:00Z" w:initials="DL">
+  <w:comment w:id="5" w:author="Dominic LaRoche" w:date="2015-10-28T14:36:00Z" w:initials="DL">
     <w:p>
       <w:pPr>
         <w:pStyle w:val="CommentText"/>
@@ -8142,11 +9901,11 @@
         <w:annotationRef/>
       </w:r>
       <w:r>
-        <w:t>What will qualify interest?</w:t>
+        <w:t>Not sure if you really need to say this.  It goes with the definition of LD.</w:t>
       </w:r>
     </w:p>
   </w:comment>
-  <w:comment w:id="31" w:author="Dominic LaRoche" w:date="2015-10-22T09:47:00Z" w:initials="DL">
+  <w:comment w:id="6" w:author="Dominic LaRoche" w:date="2015-10-28T14:38:00Z" w:initials="DL">
     <w:p>
       <w:pPr>
         <w:pStyle w:val="CommentText"/>
@@ -8158,11 +9917,11 @@
         <w:annotationRef/>
       </w:r>
       <w:r>
-        <w:t>Be more specific about which matrix</w:t>
+        <w:t>Which SNPs?</w:t>
       </w:r>
     </w:p>
   </w:comment>
-  <w:comment w:id="34" w:author="Dominic LaRoche" w:date="2015-10-22T09:49:00Z" w:initials="DL">
+  <w:comment w:id="7" w:author="Dominic LaRoche" w:date="2015-10-28T14:37:00Z" w:initials="DL">
     <w:p>
       <w:pPr>
         <w:pStyle w:val="CommentText"/>
@@ -8174,11 +9933,11 @@
         <w:annotationRef/>
       </w:r>
       <w:r>
-        <w:t>You mean it is difficult to identify what qualifies as a small distance?</w:t>
+        <w:t>There is either too much detail here or this should be turned into two sentences.</w:t>
       </w:r>
     </w:p>
   </w:comment>
-  <w:comment w:id="41" w:author="Dominic LaRoche" w:date="2015-10-22T09:52:00Z" w:initials="DL">
+  <w:comment w:id="10" w:author="Dominic LaRoche" w:date="2015-10-28T14:39:00Z" w:initials="DL">
     <w:p>
       <w:pPr>
         <w:pStyle w:val="CommentText"/>
@@ -8190,13 +9949,305 @@
         <w:annotationRef/>
       </w:r>
       <w:r>
-        <w:t>If someone doesn’t know what a bootstrap is describing it as an empirical statistic probably won’t help.  You could add a second sentence describing the basic idea behind a bootstrap (i.e. estimate the empiric</w:t>
-      </w:r>
-      <w:bookmarkStart w:id="42" w:name="_GoBack"/>
-      <w:bookmarkEnd w:id="42"/>
-      <w:r>
-        <w:t>al distribution)</w:t>
-      </w:r>
+        <w:t>Are they really confounders or just hitchhikers?  Confounding has a pretty specific definition.</w:t>
+      </w:r>
+    </w:p>
+  </w:comment>
+  <w:comment w:id="16" w:author="Dominic LaRoche" w:date="2015-10-28T14:42:00Z" w:initials="DL">
+    <w:p>
+      <w:pPr>
+        <w:pStyle w:val="CommentText"/>
+      </w:pPr>
+      <w:r>
+        <w:rPr>
+          <w:rStyle w:val="CommentReference"/>
+        </w:rPr>
+        <w:annotationRef/>
+      </w:r>
+      <w:r>
+        <w:t>So you are trying to find a “latent” trait.  If so, you may want to mention that.</w:t>
+      </w:r>
+    </w:p>
+  </w:comment>
+  <w:comment w:id="33" w:author="Dominic LaRoche [2]" w:date="2015-10-22T09:19:00Z" w:initials="DL">
+    <w:p>
+      <w:pPr>
+        <w:pStyle w:val="CommentText"/>
+      </w:pPr>
+      <w:r>
+        <w:rPr>
+          <w:rStyle w:val="CommentReference"/>
+        </w:rPr>
+        <w:annotationRef/>
+      </w:r>
+      <w:r>
+        <w:t>Is this necessary to specify?</w:t>
+      </w:r>
+    </w:p>
+  </w:comment>
+  <w:comment w:id="55" w:author="Dominic LaRoche [2]" w:date="2015-10-22T09:36:00Z" w:initials="DL">
+    <w:p>
+      <w:pPr>
+        <w:pStyle w:val="CommentText"/>
+      </w:pPr>
+      <w:r>
+        <w:rPr>
+          <w:rStyle w:val="CommentReference"/>
+        </w:rPr>
+        <w:annotationRef/>
+      </w:r>
+      <w:r>
+        <w:t>What will qualify interest?</w:t>
+      </w:r>
+    </w:p>
+  </w:comment>
+  <w:comment w:id="64" w:author="Dominic LaRoche [2]" w:date="2015-10-22T09:47:00Z" w:initials="DL">
+    <w:p>
+      <w:pPr>
+        <w:pStyle w:val="CommentText"/>
+      </w:pPr>
+      <w:r>
+        <w:rPr>
+          <w:rStyle w:val="CommentReference"/>
+        </w:rPr>
+        <w:annotationRef/>
+      </w:r>
+      <w:r>
+        <w:t>Be more specific about which matrix</w:t>
+      </w:r>
+    </w:p>
+  </w:comment>
+  <w:comment w:id="67" w:author="Dominic LaRoche [2]" w:date="2015-10-22T09:49:00Z" w:initials="DL">
+    <w:p>
+      <w:pPr>
+        <w:pStyle w:val="CommentText"/>
+      </w:pPr>
+      <w:r>
+        <w:rPr>
+          <w:rStyle w:val="CommentReference"/>
+        </w:rPr>
+        <w:annotationRef/>
+      </w:r>
+      <w:r>
+        <w:t>You mean it is difficult to identify what qualifies as a small distance?</w:t>
+      </w:r>
+    </w:p>
+  </w:comment>
+  <w:comment w:id="74" w:author="Dominic LaRoche [2]" w:date="2015-10-22T09:52:00Z" w:initials="DL">
+    <w:p>
+      <w:pPr>
+        <w:pStyle w:val="CommentText"/>
+      </w:pPr>
+      <w:r>
+        <w:rPr>
+          <w:rStyle w:val="CommentReference"/>
+        </w:rPr>
+        <w:annotationRef/>
+      </w:r>
+      <w:r>
+        <w:t>If someone doesn’t know what a bootstrap is describing it as an empirical statistic probably won’t help.  You could add a second sentence describing the basic idea behind a bootstrap (i.e. estimate the empirical distribution)</w:t>
+      </w:r>
+    </w:p>
+  </w:comment>
+  <w:comment w:id="76" w:author="Dominic LaRoche" w:date="2015-10-28T14:55:00Z" w:initials="DL">
+    <w:p>
+      <w:pPr>
+        <w:pStyle w:val="CommentText"/>
+      </w:pPr>
+      <w:r>
+        <w:rPr>
+          <w:rStyle w:val="CommentReference"/>
+        </w:rPr>
+        <w:annotationRef/>
+      </w:r>
+      <w:r>
+        <w:t>Why such a big range?</w:t>
+      </w:r>
+    </w:p>
+  </w:comment>
+  <w:comment w:id="77" w:author="Dominic LaRoche" w:date="2015-10-28T14:55:00Z" w:initials="DL">
+    <w:p>
+      <w:pPr>
+        <w:pStyle w:val="CommentText"/>
+      </w:pPr>
+      <w:r>
+        <w:rPr>
+          <w:rStyle w:val="CommentReference"/>
+        </w:rPr>
+        <w:annotationRef/>
+      </w:r>
+      <w:r>
+        <w:t>Who sets this?</w:t>
+      </w:r>
+    </w:p>
+  </w:comment>
+  <w:comment w:id="80" w:author="Dominic LaRoche" w:date="2015-10-28T14:56:00Z" w:initials="DL">
+    <w:p>
+      <w:pPr>
+        <w:pStyle w:val="CommentText"/>
+      </w:pPr>
+      <w:r>
+        <w:rPr>
+          <w:rStyle w:val="CommentReference"/>
+        </w:rPr>
+        <w:annotationRef/>
+      </w:r>
+      <w:r>
+        <w:t>Confusing, I think a more heuristic explanation would help here.</w:t>
+      </w:r>
+    </w:p>
+  </w:comment>
+  <w:comment w:id="81" w:author="Dominic LaRoche" w:date="2015-10-28T14:57:00Z" w:initials="DL">
+    <w:p>
+      <w:pPr>
+        <w:pStyle w:val="CommentText"/>
+      </w:pPr>
+      <w:r>
+        <w:rPr>
+          <w:rStyle w:val="CommentReference"/>
+        </w:rPr>
+        <w:annotationRef/>
+      </w:r>
+      <w:r>
+        <w:t xml:space="preserve">I would avoid using the word </w:t>
+      </w:r>
+      <w:proofErr w:type="gramStart"/>
+      <w:r>
+        <w:t>bootstrap  since</w:t>
+      </w:r>
+      <w:proofErr w:type="gramEnd"/>
+      <w:r>
+        <w:t xml:space="preserve"> that is the process you are explaining here.</w:t>
+      </w:r>
+    </w:p>
+  </w:comment>
+  <w:comment w:id="95" w:author="Dominic LaRoche" w:date="2015-10-28T15:05:00Z" w:initials="DL">
+    <w:p>
+      <w:pPr>
+        <w:pStyle w:val="CommentText"/>
+      </w:pPr>
+      <w:r>
+        <w:rPr>
+          <w:rStyle w:val="CommentReference"/>
+        </w:rPr>
+        <w:annotationRef/>
+      </w:r>
+      <w:r>
+        <w:t>I like this “common sense” expectation spelled out.</w:t>
+      </w:r>
+    </w:p>
+  </w:comment>
+  <w:comment w:id="108" w:author="Dominic LaRoche" w:date="2015-10-28T15:10:00Z" w:initials="DL">
+    <w:p>
+      <w:pPr>
+        <w:pStyle w:val="CommentText"/>
+      </w:pPr>
+      <w:r>
+        <w:rPr>
+          <w:rStyle w:val="CommentReference"/>
+        </w:rPr>
+        <w:annotationRef/>
+      </w:r>
+      <w:r>
+        <w:t>If you have already validated the hypothesis why conduct the study?!</w:t>
+      </w:r>
+    </w:p>
+  </w:comment>
+  <w:comment w:id="113" w:author="Dominic LaRoche" w:date="2015-10-28T15:12:00Z" w:initials="DL">
+    <w:p>
+      <w:pPr>
+        <w:pStyle w:val="CommentText"/>
+      </w:pPr>
+      <w:r>
+        <w:rPr>
+          <w:rStyle w:val="CommentReference"/>
+        </w:rPr>
+        <w:annotationRef/>
+      </w:r>
+      <w:r>
+        <w:t>Either define what qualifies as top or lose this word.</w:t>
+      </w:r>
+    </w:p>
+  </w:comment>
+  <w:comment w:id="117" w:author="Dominic LaRoche" w:date="2015-10-28T15:14:00Z" w:initials="DL">
+    <w:p>
+      <w:pPr>
+        <w:pStyle w:val="CommentText"/>
+      </w:pPr>
+      <w:r>
+        <w:rPr>
+          <w:rStyle w:val="CommentReference"/>
+        </w:rPr>
+        <w:annotationRef/>
+      </w:r>
+      <w:r>
+        <w:t>‘We will utilize t</w:t>
+      </w:r>
+      <w:r>
+        <w:t>he</w:t>
+      </w:r>
+      <w:r>
+        <w:t xml:space="preserve"> expertise of the EMERGE team to</w:t>
+      </w:r>
+      <w:r>
+        <w:t xml:space="preserve"> approve </w:t>
+      </w:r>
+      <w:r>
+        <w:t>the selection of validation diseases. ‘</w:t>
+      </w:r>
+    </w:p>
+  </w:comment>
+  <w:comment w:id="158" w:author="Dominic LaRoche" w:date="2015-10-28T15:27:00Z" w:initials="DL">
+    <w:p>
+      <w:pPr>
+        <w:pStyle w:val="CommentText"/>
+      </w:pPr>
+      <w:r>
+        <w:rPr>
+          <w:rStyle w:val="CommentReference"/>
+        </w:rPr>
+        <w:annotationRef/>
+      </w:r>
+      <w:r>
+        <w:t>How will you differentiate between low power and negligible effects?</w:t>
+      </w:r>
+    </w:p>
+  </w:comment>
+  <w:comment w:id="162" w:author="Dominic LaRoche" w:date="2015-10-28T15:28:00Z" w:initials="DL">
+    <w:p>
+      <w:pPr>
+        <w:pStyle w:val="CommentText"/>
+      </w:pPr>
+      <w:r>
+        <w:rPr>
+          <w:rStyle w:val="CommentReference"/>
+        </w:rPr>
+        <w:annotationRef/>
+      </w:r>
+      <w:r>
+        <w:t>Define not working well</w:t>
+      </w:r>
+    </w:p>
+  </w:comment>
+  <w:comment w:id="163" w:author="Dominic LaRoche" w:date="2015-10-28T15:28:00Z" w:initials="DL">
+    <w:p>
+      <w:pPr>
+        <w:pStyle w:val="CommentText"/>
+      </w:pPr>
+      <w:r>
+        <w:rPr>
+          <w:rStyle w:val="CommentReference"/>
+        </w:rPr>
+        <w:annotationRef/>
+      </w:r>
+      <w:r>
+        <w:t xml:space="preserve">I feel like this section should be at least 3 paragraphs since there are a lot of things you just glaze over </w:t>
+      </w:r>
+      <w:r>
+        <w:t>here.</w:t>
+      </w:r>
+      <w:bookmarkStart w:id="164" w:name="_GoBack"/>
+      <w:bookmarkEnd w:id="164"/>
     </w:p>
   </w:comment>
 </w:comments>
@@ -8204,11 +10255,28 @@
 
 <file path=word/commentsExtended.xml><?xml version="1.0" encoding="utf-8"?>
 <w15:commentsEx xmlns:wpc="http://schemas.microsoft.com/office/word/2010/wordprocessingCanvas" xmlns:mc="http://schemas.openxmlformats.org/markup-compatibility/2006" xmlns:o="urn:schemas-microsoft-com:office:office" xmlns:r="http://schemas.openxmlformats.org/officeDocument/2006/relationships" xmlns:m="http://schemas.openxmlformats.org/officeDocument/2006/math" xmlns:v="urn:schemas-microsoft-com:vml" xmlns:wp14="http://schemas.microsoft.com/office/word/2010/wordprocessingDrawing" xmlns:wp="http://schemas.openxmlformats.org/drawingml/2006/wordprocessingDrawing" xmlns:w10="urn:schemas-microsoft-com:office:word" xmlns:w="http://schemas.openxmlformats.org/wordprocessingml/2006/main" xmlns:w14="http://schemas.microsoft.com/office/word/2010/wordml" xmlns:w15="http://schemas.microsoft.com/office/word/2012/wordml" xmlns:wpg="http://schemas.microsoft.com/office/word/2010/wordprocessingGroup" xmlns:wpi="http://schemas.microsoft.com/office/word/2010/wordprocessingInk" xmlns:wne="http://schemas.microsoft.com/office/word/2006/wordml" xmlns:wps="http://schemas.microsoft.com/office/word/2010/wordprocessingShape" mc:Ignorable="w14 w15 wp14">
+  <w15:commentEx w15:paraId="7F300D51" w15:done="0"/>
+  <w15:commentEx w15:paraId="1ADF8292" w15:done="0"/>
+  <w15:commentEx w15:paraId="36D7771C" w15:done="0"/>
+  <w15:commentEx w15:paraId="6D151052" w15:done="0"/>
+  <w15:commentEx w15:paraId="404F614F" w15:done="0"/>
+  <w15:commentEx w15:paraId="3693CFDB" w15:done="0"/>
   <w15:commentEx w15:paraId="43EA2115" w15:done="0"/>
   <w15:commentEx w15:paraId="07A5551E" w15:done="0"/>
   <w15:commentEx w15:paraId="5ACFC271" w15:done="0"/>
   <w15:commentEx w15:paraId="458E2A93" w15:done="0"/>
   <w15:commentEx w15:paraId="7B4F171B" w15:done="0"/>
+  <w15:commentEx w15:paraId="0361D9D1" w15:done="0"/>
+  <w15:commentEx w15:paraId="725E04CD" w15:done="0"/>
+  <w15:commentEx w15:paraId="77900528" w15:done="0"/>
+  <w15:commentEx w15:paraId="7319EE60" w15:done="0"/>
+  <w15:commentEx w15:paraId="3FD23C03" w15:done="0"/>
+  <w15:commentEx w15:paraId="097C9550" w15:done="0"/>
+  <w15:commentEx w15:paraId="163FB3FF" w15:done="0"/>
+  <w15:commentEx w15:paraId="4F608B6F" w15:done="0"/>
+  <w15:commentEx w15:paraId="7F31AB36" w15:done="0"/>
+  <w15:commentEx w15:paraId="4064D875" w15:done="0"/>
+  <w15:commentEx w15:paraId="1297D531" w15:done="0"/>
 </w15:commentsEx>
 </file>
 
@@ -8461,6 +10529,9 @@
 <file path=word/people.xml><?xml version="1.0" encoding="utf-8"?>
 <w15:people xmlns:wpc="http://schemas.microsoft.com/office/word/2010/wordprocessingCanvas" xmlns:mc="http://schemas.openxmlformats.org/markup-compatibility/2006" xmlns:o="urn:schemas-microsoft-com:office:office" xmlns:r="http://schemas.openxmlformats.org/officeDocument/2006/relationships" xmlns:m="http://schemas.openxmlformats.org/officeDocument/2006/math" xmlns:v="urn:schemas-microsoft-com:vml" xmlns:wp14="http://schemas.microsoft.com/office/word/2010/wordprocessingDrawing" xmlns:wp="http://schemas.openxmlformats.org/drawingml/2006/wordprocessingDrawing" xmlns:w10="urn:schemas-microsoft-com:office:word" xmlns:w="http://schemas.openxmlformats.org/wordprocessingml/2006/main" xmlns:w14="http://schemas.microsoft.com/office/word/2010/wordml" xmlns:w15="http://schemas.microsoft.com/office/word/2012/wordml" xmlns:wpg="http://schemas.microsoft.com/office/word/2010/wordprocessingGroup" xmlns:wpi="http://schemas.microsoft.com/office/word/2010/wordprocessingInk" xmlns:wne="http://schemas.microsoft.com/office/word/2006/wordml" xmlns:wps="http://schemas.microsoft.com/office/word/2010/wordprocessingShape" mc:Ignorable="w14 w15 wp14">
   <w15:person w15:author="Dominic LaRoche">
+    <w15:presenceInfo w15:providerId="Windows Live" w15:userId="8867899c3afd3079"/>
+  </w15:person>
+  <w15:person w15:author="Dominic LaRoche [2]">
     <w15:presenceInfo w15:providerId="AD" w15:userId="S-1-5-21-2346431672-2121911913-3984636220-1725"/>
   </w15:person>
 </w15:people>
@@ -9433,7 +11504,7 @@
 </file>
 
 <file path=customXml/itemProps1.xml><?xml version="1.0" encoding="utf-8"?>
-<ds:datastoreItem xmlns:ds="http://schemas.openxmlformats.org/officeDocument/2006/customXml" ds:itemID="{FCB3663D-F987-4F7F-89D1-40F47EDB6733}">
+<ds:datastoreItem xmlns:ds="http://schemas.openxmlformats.org/officeDocument/2006/customXml" ds:itemID="{454670CC-BC5D-4CDE-AACC-8067A10CC515}">
   <ds:schemaRefs>
     <ds:schemaRef ds:uri="http://schemas.openxmlformats.org/officeDocument/2006/bibliography"/>
   </ds:schemaRefs>

</xml_diff>